<commit_message>
upadate -02122025 .\assignment\docx, pdf _font size changed
</commit_message>
<xml_diff>
--- a/assignment/Assignment.docx
+++ b/assignment/Assignment.docx
@@ -40,15 +40,11 @@
         <w:jc w:val="both"/>
         <w:rPr>
           <w:rFonts w:ascii="Times New Roman" w:hAnsi="Times New Roman" w:cs="Times New Roman"/>
-          <w:sz w:val="20"/>
-          <w:szCs w:val="20"/>
-        </w:rPr>
-      </w:pPr>
-      <w:r>
-        <w:rPr>
-          <w:rFonts w:ascii="Times New Roman" w:hAnsi="Times New Roman" w:cs="Times New Roman"/>
-          <w:sz w:val="20"/>
-          <w:szCs w:val="20"/>
+        </w:rPr>
+      </w:pPr>
+      <w:r>
+        <w:rPr>
+          <w:rFonts w:ascii="Times New Roman" w:hAnsi="Times New Roman" w:cs="Times New Roman"/>
         </w:rPr>
         <w:t xml:space="preserve">Write a C program that includes a user-defined function named </w:t>
       </w:r>
@@ -56,8 +52,6 @@
       <w:r>
         <w:rPr>
           <w:rFonts w:ascii="Times New Roman" w:hAnsi="Times New Roman" w:cs="Times New Roman"/>
-          <w:sz w:val="20"/>
-          <w:szCs w:val="20"/>
         </w:rPr>
         <w:t>isPrime</w:t>
       </w:r>
@@ -65,8 +59,6 @@
       <w:r>
         <w:rPr>
           <w:rFonts w:ascii="Times New Roman" w:hAnsi="Times New Roman" w:cs="Times New Roman"/>
-          <w:sz w:val="20"/>
-          <w:szCs w:val="20"/>
         </w:rPr>
         <w:t xml:space="preserve"> with the signature </w:t>
       </w:r>
@@ -75,8 +67,6 @@
           <w:rFonts w:ascii="Times New Roman" w:hAnsi="Times New Roman" w:cs="Times New Roman"/>
           <w:b/>
           <w:bCs/>
-          <w:sz w:val="20"/>
-          <w:szCs w:val="20"/>
         </w:rPr>
         <w:t xml:space="preserve">int </w:t>
       </w:r>
@@ -87,8 +77,6 @@
           <w:rFonts w:ascii="Times New Roman" w:hAnsi="Times New Roman" w:cs="Times New Roman"/>
           <w:b/>
           <w:bCs/>
-          <w:sz w:val="20"/>
-          <w:szCs w:val="20"/>
         </w:rPr>
         <w:t>isPrime</w:t>
       </w:r>
@@ -98,8 +86,6 @@
           <w:rFonts w:ascii="Times New Roman" w:hAnsi="Times New Roman" w:cs="Times New Roman"/>
           <w:b/>
           <w:bCs/>
-          <w:sz w:val="20"/>
-          <w:szCs w:val="20"/>
         </w:rPr>
         <w:t>(</w:t>
       </w:r>
@@ -109,8 +95,6 @@
           <w:rFonts w:ascii="Times New Roman" w:hAnsi="Times New Roman" w:cs="Times New Roman"/>
           <w:b/>
           <w:bCs/>
-          <w:sz w:val="20"/>
-          <w:szCs w:val="20"/>
         </w:rPr>
         <w:t xml:space="preserve">int </w:t>
       </w:r>
@@ -120,8 +104,6 @@
           <w:rFonts w:ascii="Times New Roman" w:hAnsi="Times New Roman" w:cs="Times New Roman"/>
           <w:b/>
           <w:bCs/>
-          <w:sz w:val="20"/>
-          <w:szCs w:val="20"/>
         </w:rPr>
         <w:t>num</w:t>
       </w:r>
@@ -131,16 +113,12 @@
           <w:rFonts w:ascii="Times New Roman" w:hAnsi="Times New Roman" w:cs="Times New Roman"/>
           <w:b/>
           <w:bCs/>
-          <w:sz w:val="20"/>
-          <w:szCs w:val="20"/>
         </w:rPr>
         <w:t>);</w:t>
       </w:r>
       <w:r>
         <w:rPr>
           <w:rFonts w:ascii="Times New Roman" w:hAnsi="Times New Roman" w:cs="Times New Roman"/>
-          <w:sz w:val="20"/>
-          <w:szCs w:val="20"/>
         </w:rPr>
         <w:t xml:space="preserve"> The function should take an integer as a parameter and return 1 if the number is prime and 0 otherwise.</w:t>
       </w:r>
@@ -1484,6 +1462,7 @@
           <w:rFonts w:ascii="Times New Roman" w:hAnsi="Times New Roman" w:cs="Times New Roman"/>
           <w:b/>
           <w:bCs/>
+          <w:noProof/>
           <w:sz w:val="24"/>
           <w:szCs w:val="24"/>
           <w:u w:val="single"/>
@@ -1626,15 +1605,11 @@
         <w:jc w:val="both"/>
         <w:rPr>
           <w:rFonts w:ascii="Times New Roman" w:hAnsi="Times New Roman" w:cs="Times New Roman"/>
-          <w:sz w:val="20"/>
-          <w:szCs w:val="20"/>
-        </w:rPr>
-      </w:pPr>
-      <w:r>
-        <w:rPr>
-          <w:rFonts w:ascii="Times New Roman" w:hAnsi="Times New Roman" w:cs="Times New Roman"/>
-          <w:sz w:val="20"/>
-          <w:szCs w:val="20"/>
+        </w:rPr>
+      </w:pPr>
+      <w:r>
+        <w:rPr>
+          <w:rFonts w:ascii="Times New Roman" w:hAnsi="Times New Roman" w:cs="Times New Roman"/>
         </w:rPr>
         <w:t xml:space="preserve">Write a C program that includes a user-defined function named </w:t>
       </w:r>
@@ -1642,8 +1617,6 @@
       <w:r>
         <w:rPr>
           <w:rFonts w:ascii="Times New Roman" w:hAnsi="Times New Roman" w:cs="Times New Roman"/>
-          <w:sz w:val="20"/>
-          <w:szCs w:val="20"/>
         </w:rPr>
         <w:t>isArmstrong</w:t>
       </w:r>
@@ -1651,8 +1624,6 @@
       <w:r>
         <w:rPr>
           <w:rFonts w:ascii="Times New Roman" w:hAnsi="Times New Roman" w:cs="Times New Roman"/>
-          <w:sz w:val="20"/>
-          <w:szCs w:val="20"/>
         </w:rPr>
         <w:t xml:space="preserve"> with the signature </w:t>
       </w:r>
@@ -1661,8 +1632,6 @@
           <w:rFonts w:ascii="Times New Roman" w:hAnsi="Times New Roman" w:cs="Times New Roman"/>
           <w:b/>
           <w:bCs/>
-          <w:sz w:val="20"/>
-          <w:szCs w:val="20"/>
         </w:rPr>
         <w:t xml:space="preserve">int </w:t>
       </w:r>
@@ -1673,8 +1642,6 @@
           <w:rFonts w:ascii="Times New Roman" w:hAnsi="Times New Roman" w:cs="Times New Roman"/>
           <w:b/>
           <w:bCs/>
-          <w:sz w:val="20"/>
-          <w:szCs w:val="20"/>
         </w:rPr>
         <w:t>isArmstrong</w:t>
       </w:r>
@@ -1684,8 +1651,6 @@
           <w:rFonts w:ascii="Times New Roman" w:hAnsi="Times New Roman" w:cs="Times New Roman"/>
           <w:b/>
           <w:bCs/>
-          <w:sz w:val="20"/>
-          <w:szCs w:val="20"/>
         </w:rPr>
         <w:t>(</w:t>
       </w:r>
@@ -1695,8 +1660,6 @@
           <w:rFonts w:ascii="Times New Roman" w:hAnsi="Times New Roman" w:cs="Times New Roman"/>
           <w:b/>
           <w:bCs/>
-          <w:sz w:val="20"/>
-          <w:szCs w:val="20"/>
         </w:rPr>
         <w:t xml:space="preserve">int </w:t>
       </w:r>
@@ -1706,8 +1669,6 @@
           <w:rFonts w:ascii="Times New Roman" w:hAnsi="Times New Roman" w:cs="Times New Roman"/>
           <w:b/>
           <w:bCs/>
-          <w:sz w:val="20"/>
-          <w:szCs w:val="20"/>
         </w:rPr>
         <w:t>num</w:t>
       </w:r>
@@ -1717,8 +1678,6 @@
           <w:rFonts w:ascii="Times New Roman" w:hAnsi="Times New Roman" w:cs="Times New Roman"/>
           <w:b/>
           <w:bCs/>
-          <w:sz w:val="20"/>
-          <w:szCs w:val="20"/>
         </w:rPr>
         <w:t>)</w:t>
       </w:r>
@@ -1728,16 +1687,12 @@
           <w:rFonts w:ascii="Times New Roman" w:hAnsi="Times New Roman" w:cs="Times New Roman"/>
           <w:b/>
           <w:bCs/>
-          <w:sz w:val="20"/>
-          <w:szCs w:val="20"/>
         </w:rPr>
         <w:t xml:space="preserve">; </w:t>
       </w:r>
       <w:r>
         <w:rPr>
           <w:rFonts w:ascii="Times New Roman" w:hAnsi="Times New Roman" w:cs="Times New Roman"/>
-          <w:sz w:val="20"/>
-          <w:szCs w:val="20"/>
         </w:rPr>
         <w:t>.</w:t>
       </w:r>
@@ -1745,8 +1700,6 @@
       <w:r>
         <w:rPr>
           <w:rFonts w:ascii="Times New Roman" w:hAnsi="Times New Roman" w:cs="Times New Roman"/>
-          <w:sz w:val="20"/>
-          <w:szCs w:val="20"/>
         </w:rPr>
         <w:t xml:space="preserve"> An Armstrong number is a number that is equal to the sum of its own digits each raised to the power of the number of digits. For example, 153 is an Armstrong number because 1^3 + 5^3 + 3^3 = 153 </w:t>
       </w:r>
@@ -3014,6 +2967,7 @@
           <w:szCs w:val="20"/>
           <w:lang w:val="en-US"/>
         </w:rPr>
+        <w:lastRenderedPageBreak/>
         <w:t xml:space="preserve">    {</w:t>
       </w:r>
     </w:p>
@@ -3034,7 +2988,6 @@
           <w:szCs w:val="20"/>
           <w:lang w:val="en-US"/>
         </w:rPr>
-        <w:lastRenderedPageBreak/>
         <w:t xml:space="preserve">        int digit = temp % 10;</w:t>
       </w:r>
     </w:p>
@@ -3210,6 +3163,7 @@
           <w:rFonts w:ascii="Times New Roman" w:hAnsi="Times New Roman" w:cs="Times New Roman"/>
           <w:b/>
           <w:bCs/>
+          <w:noProof/>
           <w:sz w:val="24"/>
           <w:szCs w:val="24"/>
           <w:u w:val="single"/>
@@ -3289,6 +3243,7 @@
           <w:rFonts w:ascii="Times New Roman" w:hAnsi="Times New Roman" w:cs="Times New Roman"/>
           <w:b/>
           <w:bCs/>
+          <w:noProof/>
           <w:sz w:val="24"/>
           <w:szCs w:val="24"/>
           <w:u w:val="single"/>
@@ -3431,15 +3386,11 @@
         <w:jc w:val="both"/>
         <w:rPr>
           <w:rFonts w:ascii="Times New Roman" w:hAnsi="Times New Roman" w:cs="Times New Roman"/>
-          <w:sz w:val="20"/>
-          <w:szCs w:val="20"/>
-        </w:rPr>
-      </w:pPr>
-      <w:r>
-        <w:rPr>
-          <w:rFonts w:ascii="Times New Roman" w:hAnsi="Times New Roman" w:cs="Times New Roman"/>
-          <w:sz w:val="20"/>
-          <w:szCs w:val="20"/>
+        </w:rPr>
+      </w:pPr>
+      <w:r>
+        <w:rPr>
+          <w:rFonts w:ascii="Times New Roman" w:hAnsi="Times New Roman" w:cs="Times New Roman"/>
         </w:rPr>
         <w:t xml:space="preserve">Write a C program that includes a user-defined function named </w:t>
       </w:r>
@@ -3447,8 +3398,6 @@
       <w:r>
         <w:rPr>
           <w:rFonts w:ascii="Times New Roman" w:hAnsi="Times New Roman" w:cs="Times New Roman"/>
-          <w:sz w:val="20"/>
-          <w:szCs w:val="20"/>
         </w:rPr>
         <w:t>isPerfect</w:t>
       </w:r>
@@ -3456,8 +3405,6 @@
       <w:r>
         <w:rPr>
           <w:rFonts w:ascii="Times New Roman" w:hAnsi="Times New Roman" w:cs="Times New Roman"/>
-          <w:sz w:val="20"/>
-          <w:szCs w:val="20"/>
         </w:rPr>
         <w:t xml:space="preserve"> with the signature </w:t>
       </w:r>
@@ -3466,8 +3413,6 @@
           <w:rFonts w:ascii="Times New Roman" w:hAnsi="Times New Roman" w:cs="Times New Roman"/>
           <w:b/>
           <w:bCs/>
-          <w:sz w:val="20"/>
-          <w:szCs w:val="20"/>
         </w:rPr>
         <w:t xml:space="preserve">int </w:t>
       </w:r>
@@ -3478,8 +3423,6 @@
           <w:rFonts w:ascii="Times New Roman" w:hAnsi="Times New Roman" w:cs="Times New Roman"/>
           <w:b/>
           <w:bCs/>
-          <w:sz w:val="20"/>
-          <w:szCs w:val="20"/>
         </w:rPr>
         <w:t>isPerfect</w:t>
       </w:r>
@@ -3489,8 +3432,6 @@
           <w:rFonts w:ascii="Times New Roman" w:hAnsi="Times New Roman" w:cs="Times New Roman"/>
           <w:b/>
           <w:bCs/>
-          <w:sz w:val="20"/>
-          <w:szCs w:val="20"/>
         </w:rPr>
         <w:t>(</w:t>
       </w:r>
@@ -3500,8 +3441,6 @@
           <w:rFonts w:ascii="Times New Roman" w:hAnsi="Times New Roman" w:cs="Times New Roman"/>
           <w:b/>
           <w:bCs/>
-          <w:sz w:val="20"/>
-          <w:szCs w:val="20"/>
         </w:rPr>
         <w:t xml:space="preserve">int </w:t>
       </w:r>
@@ -3511,8 +3450,6 @@
           <w:rFonts w:ascii="Times New Roman" w:hAnsi="Times New Roman" w:cs="Times New Roman"/>
           <w:b/>
           <w:bCs/>
-          <w:sz w:val="20"/>
-          <w:szCs w:val="20"/>
         </w:rPr>
         <w:t>num</w:t>
       </w:r>
@@ -3522,8 +3459,6 @@
           <w:rFonts w:ascii="Times New Roman" w:hAnsi="Times New Roman" w:cs="Times New Roman"/>
           <w:b/>
           <w:bCs/>
-          <w:sz w:val="20"/>
-          <w:szCs w:val="20"/>
         </w:rPr>
         <w:t>)</w:t>
       </w:r>
@@ -3533,16 +3468,12 @@
           <w:rFonts w:ascii="Times New Roman" w:hAnsi="Times New Roman" w:cs="Times New Roman"/>
           <w:b/>
           <w:bCs/>
-          <w:sz w:val="20"/>
-          <w:szCs w:val="20"/>
         </w:rPr>
         <w:t xml:space="preserve">; </w:t>
       </w:r>
       <w:r>
         <w:rPr>
           <w:rFonts w:ascii="Times New Roman" w:hAnsi="Times New Roman" w:cs="Times New Roman"/>
-          <w:sz w:val="20"/>
-          <w:szCs w:val="20"/>
         </w:rPr>
         <w:t>.</w:t>
       </w:r>
@@ -3550,8 +3481,6 @@
       <w:r>
         <w:rPr>
           <w:rFonts w:ascii="Times New Roman" w:hAnsi="Times New Roman" w:cs="Times New Roman"/>
-          <w:sz w:val="20"/>
-          <w:szCs w:val="20"/>
         </w:rPr>
         <w:t xml:space="preserve"> A perfect number is a positive integer that is equal to the sum of its proper divisors, excluding itself. For example, 28 is a perfect number because the sum of its divisors (1, 2, 4, 7, 14) equals 28.</w:t>
       </w:r>
@@ -4613,6 +4542,7 @@
     </w:p>
     <w:p>
       <w:pPr>
+        <w:spacing w:after="0"/>
         <w:rPr>
           <w:rFonts w:ascii="Cascadia Code" w:hAnsi="Cascadia Code" w:cs="Cascadia Code"/>
           <w:sz w:val="20"/>
@@ -4645,41 +4575,32 @@
           <w:rFonts w:ascii="Times New Roman" w:hAnsi="Times New Roman" w:cs="Times New Roman"/>
           <w:b/>
           <w:bCs/>
+          <w:noProof/>
           <w:sz w:val="24"/>
           <w:szCs w:val="24"/>
           <w:u w:val="single"/>
           <w:lang w:val="en-US"/>
         </w:rPr>
-        <w:t xml:space="preserve">Output: </w:t>
-      </w:r>
-    </w:p>
-    <w:p>
-      <w:pPr>
-        <w:spacing w:after="0"/>
-        <w:rPr>
-          <w:rFonts w:ascii="Times New Roman" w:hAnsi="Times New Roman" w:cs="Times New Roman"/>
-          <w:b/>
-          <w:bCs/>
-          <w:sz w:val="24"/>
-          <w:szCs w:val="24"/>
-          <w:u w:val="single"/>
-          <w:lang w:val="en-US"/>
-        </w:rPr>
-      </w:pPr>
-      <w:r>
-        <w:rPr>
-          <w:rFonts w:ascii="Times New Roman" w:hAnsi="Times New Roman" w:cs="Times New Roman"/>
-          <w:b/>
-          <w:bCs/>
-          <w:sz w:val="24"/>
-          <w:szCs w:val="24"/>
-          <w:u w:val="single"/>
-          <w:lang w:val="en-US"/>
-        </w:rPr>
         <w:drawing>
-          <wp:inline distT="0" distB="0" distL="0" distR="0" wp14:anchorId="408796C4" wp14:editId="20E93667">
-            <wp:extent cx="3211033" cy="792422"/>
-            <wp:effectExtent l="19050" t="19050" r="8890" b="27305"/>
+          <wp:anchor distT="0" distB="0" distL="114300" distR="114300" simplePos="0" relativeHeight="251670528" behindDoc="0" locked="0" layoutInCell="1" allowOverlap="1" wp14:anchorId="408796C4" wp14:editId="422755B8">
+            <wp:simplePos x="0" y="0"/>
+            <wp:positionH relativeFrom="column">
+              <wp:posOffset>18415</wp:posOffset>
+            </wp:positionH>
+            <wp:positionV relativeFrom="paragraph">
+              <wp:posOffset>246075</wp:posOffset>
+            </wp:positionV>
+            <wp:extent cx="3210560" cy="791845"/>
+            <wp:effectExtent l="19050" t="19050" r="27940" b="27305"/>
+            <wp:wrapThrough wrapText="bothSides">
+              <wp:wrapPolygon edited="0">
+                <wp:start x="-128" y="-520"/>
+                <wp:lineTo x="-128" y="21825"/>
+                <wp:lineTo x="21660" y="21825"/>
+                <wp:lineTo x="21660" y="-520"/>
+                <wp:lineTo x="-128" y="-520"/>
+              </wp:wrapPolygon>
+            </wp:wrapThrough>
             <wp:docPr id="413994208" name="Picture 1"/>
             <wp:cNvGraphicFramePr>
               <a:graphicFrameLocks xmlns:a="http://schemas.openxmlformats.org/drawingml/2006/main" noChangeAspect="1"/>
@@ -4692,7 +4613,13 @@
                     <pic:cNvPicPr/>
                   </pic:nvPicPr>
                   <pic:blipFill>
-                    <a:blip r:embed="rId8"/>
+                    <a:blip r:embed="rId8">
+                      <a:extLst>
+                        <a:ext uri="{28A0092B-C50C-407E-A947-70E740481C1C}">
+                          <a14:useLocalDpi xmlns:a14="http://schemas.microsoft.com/office/drawing/2010/main" val="0"/>
+                        </a:ext>
+                      </a:extLst>
+                    </a:blip>
                     <a:stretch>
                       <a:fillRect/>
                     </a:stretch>
@@ -4700,7 +4627,7 @@
                   <pic:spPr>
                     <a:xfrm>
                       <a:off x="0" y="0"/>
-                      <a:ext cx="3222537" cy="795261"/>
+                      <a:ext cx="3210560" cy="791845"/>
                     </a:xfrm>
                     <a:prstGeom prst="rect">
                       <a:avLst/>
@@ -4714,34 +4641,90 @@
                 </pic:pic>
               </a:graphicData>
             </a:graphic>
-          </wp:inline>
+            <wp14:sizeRelH relativeFrom="page">
+              <wp14:pctWidth>0</wp14:pctWidth>
+            </wp14:sizeRelH>
+            <wp14:sizeRelV relativeFrom="page">
+              <wp14:pctHeight>0</wp14:pctHeight>
+            </wp14:sizeRelV>
+          </wp:anchor>
         </w:drawing>
       </w:r>
-    </w:p>
-    <w:p>
-      <w:pPr>
-        <w:rPr>
-          <w:rFonts w:ascii="Times New Roman" w:hAnsi="Times New Roman" w:cs="Times New Roman"/>
+      <w:r>
+        <w:rPr>
+          <w:rFonts w:ascii="Times New Roman" w:hAnsi="Times New Roman" w:cs="Times New Roman"/>
+          <w:b/>
+          <w:bCs/>
           <w:sz w:val="24"/>
           <w:szCs w:val="24"/>
-          <w:lang w:val="en-US"/>
-        </w:rPr>
-      </w:pPr>
-      <w:r>
-        <w:rPr>
-          <w:rFonts w:ascii="Times New Roman" w:hAnsi="Times New Roman" w:cs="Times New Roman"/>
+          <w:u w:val="single"/>
+          <w:lang w:val="en-US"/>
+        </w:rPr>
+        <w:t xml:space="preserve">Output: </w:t>
+      </w:r>
+    </w:p>
+    <w:p>
+      <w:pPr>
+        <w:spacing w:after="0"/>
+        <w:rPr>
+          <w:rFonts w:ascii="Times New Roman" w:hAnsi="Times New Roman" w:cs="Times New Roman"/>
+          <w:b/>
+          <w:bCs/>
           <w:sz w:val="24"/>
           <w:szCs w:val="24"/>
+          <w:u w:val="single"/>
+          <w:lang w:val="en-US"/>
+        </w:rPr>
+      </w:pPr>
+    </w:p>
+    <w:p>
+      <w:pPr>
+        <w:rPr>
+          <w:rFonts w:ascii="Times New Roman" w:hAnsi="Times New Roman" w:cs="Times New Roman"/>
+          <w:sz w:val="24"/>
+          <w:szCs w:val="24"/>
+          <w:lang w:val="en-US"/>
+        </w:rPr>
+      </w:pPr>
+    </w:p>
+    <w:p>
+      <w:pPr>
+        <w:rPr>
+          <w:rFonts w:ascii="Times New Roman" w:hAnsi="Times New Roman" w:cs="Times New Roman"/>
+          <w:sz w:val="24"/>
+          <w:szCs w:val="24"/>
+          <w:lang w:val="en-US"/>
+        </w:rPr>
+      </w:pPr>
+    </w:p>
+    <w:p>
+      <w:pPr>
+        <w:rPr>
+          <w:rFonts w:ascii="Times New Roman" w:hAnsi="Times New Roman" w:cs="Times New Roman"/>
+          <w:b/>
+          <w:bCs/>
+          <w:sz w:val="24"/>
+          <w:szCs w:val="24"/>
+          <w:u w:val="single"/>
+          <w:lang w:val="en-US"/>
+        </w:rPr>
+      </w:pPr>
+      <w:r>
+        <w:rPr>
+          <w:rFonts w:ascii="Times New Roman" w:hAnsi="Times New Roman" w:cs="Times New Roman"/>
+          <w:noProof/>
+          <w:sz w:val="24"/>
+          <w:szCs w:val="24"/>
           <w:lang w:val="en-US"/>
         </w:rPr>
         <w:drawing>
-          <wp:anchor distT="0" distB="0" distL="114300" distR="114300" simplePos="0" relativeHeight="251667456" behindDoc="0" locked="0" layoutInCell="1" allowOverlap="1" wp14:anchorId="40F9B71A" wp14:editId="39B405E2">
+          <wp:anchor distT="0" distB="0" distL="114300" distR="114300" simplePos="0" relativeHeight="251667456" behindDoc="0" locked="0" layoutInCell="1" allowOverlap="1" wp14:anchorId="40F9B71A" wp14:editId="43F272FC">
             <wp:simplePos x="0" y="0"/>
             <wp:positionH relativeFrom="margin">
-              <wp:align>left</wp:align>
+              <wp:posOffset>19050</wp:posOffset>
             </wp:positionH>
             <wp:positionV relativeFrom="paragraph">
-              <wp:posOffset>33330</wp:posOffset>
+              <wp:posOffset>28651</wp:posOffset>
             </wp:positionV>
             <wp:extent cx="3227070" cy="796290"/>
             <wp:effectExtent l="19050" t="19050" r="11430" b="22860"/>
@@ -4808,16 +4791,6 @@
       <w:pPr>
         <w:rPr>
           <w:rFonts w:ascii="Times New Roman" w:hAnsi="Times New Roman" w:cs="Times New Roman"/>
-          <w:sz w:val="24"/>
-          <w:szCs w:val="24"/>
-          <w:lang w:val="en-US"/>
-        </w:rPr>
-      </w:pPr>
-    </w:p>
-    <w:p>
-      <w:pPr>
-        <w:rPr>
-          <w:rFonts w:ascii="Times New Roman" w:hAnsi="Times New Roman" w:cs="Times New Roman"/>
           <w:b/>
           <w:bCs/>
           <w:sz w:val="24"/>
@@ -4839,7 +4812,9 @@
           <w:lang w:val="en-US"/>
         </w:rPr>
       </w:pPr>
-      <w:r>
+    </w:p>
+    <w:p>
+      <w:pPr>
         <w:rPr>
           <w:rFonts w:ascii="Times New Roman" w:hAnsi="Times New Roman" w:cs="Times New Roman"/>
           <w:b/>
@@ -4849,37 +4824,6 @@
           <w:u w:val="single"/>
           <w:lang w:val="en-US"/>
         </w:rPr>
-        <w:lastRenderedPageBreak/>
-        <w:t>Assignment 4:</w:t>
-      </w:r>
-    </w:p>
-    <w:p>
-      <w:pPr>
-        <w:jc w:val="both"/>
-        <w:rPr>
-          <w:rFonts w:ascii="Times New Roman" w:hAnsi="Times New Roman" w:cs="Times New Roman"/>
-          <w:sz w:val="20"/>
-          <w:szCs w:val="20"/>
-        </w:rPr>
-      </w:pPr>
-      <w:r>
-        <w:rPr>
-          <w:rFonts w:ascii="Times New Roman" w:hAnsi="Times New Roman" w:cs="Times New Roman"/>
-          <w:sz w:val="20"/>
-          <w:szCs w:val="20"/>
-        </w:rPr>
-        <w:t>Write a C program that takes an integer input representing a month (1 to 12) and a year. Use a switch statement to display the number of days in that month, considering leap years.</w:t>
-      </w:r>
-    </w:p>
-    <w:p>
-      <w:pPr>
-        <w:jc w:val="both"/>
-        <w:rPr>
-          <w:rFonts w:ascii="Cascadia Code" w:hAnsi="Cascadia Code" w:cs="Cascadia Code"/>
-          <w:sz w:val="20"/>
-          <w:szCs w:val="20"/>
-          <w:lang w:val="en-US"/>
-        </w:rPr>
       </w:pPr>
       <w:r>
         <w:rPr>
@@ -4889,1309 +4833,37 @@
           <w:sz w:val="24"/>
           <w:szCs w:val="24"/>
           <w:u w:val="single"/>
-        </w:rPr>
-        <w:t xml:space="preserve">Source Code: </w:t>
-      </w:r>
-    </w:p>
-    <w:p>
-      <w:pPr>
-        <w:spacing w:after="0"/>
-        <w:rPr>
-          <w:rFonts w:ascii="Cascadia Code" w:hAnsi="Cascadia Code" w:cs="Cascadia Code"/>
-          <w:sz w:val="18"/>
-          <w:szCs w:val="18"/>
-          <w:lang w:val="en-US"/>
-        </w:rPr>
-      </w:pPr>
-      <w:r>
-        <w:rPr>
-          <w:rFonts w:ascii="Cascadia Code" w:hAnsi="Cascadia Code" w:cs="Cascadia Code"/>
-          <w:sz w:val="18"/>
-          <w:szCs w:val="18"/>
-          <w:lang w:val="en-US"/>
-        </w:rPr>
-        <w:t>#include &lt;</w:t>
-      </w:r>
-      <w:proofErr w:type="spellStart"/>
-      <w:r>
-        <w:rPr>
-          <w:rFonts w:ascii="Cascadia Code" w:hAnsi="Cascadia Code" w:cs="Cascadia Code"/>
-          <w:sz w:val="18"/>
-          <w:szCs w:val="18"/>
-          <w:lang w:val="en-US"/>
-        </w:rPr>
-        <w:t>stdio.h</w:t>
-      </w:r>
-      <w:proofErr w:type="spellEnd"/>
-      <w:r>
-        <w:rPr>
-          <w:rFonts w:ascii="Cascadia Code" w:hAnsi="Cascadia Code" w:cs="Cascadia Code"/>
-          <w:sz w:val="18"/>
-          <w:szCs w:val="18"/>
-          <w:lang w:val="en-US"/>
-        </w:rPr>
-        <w:t>&gt;</w:t>
-      </w:r>
-    </w:p>
-    <w:p>
-      <w:pPr>
-        <w:spacing w:after="0"/>
-        <w:rPr>
-          <w:rFonts w:ascii="Cascadia Code" w:hAnsi="Cascadia Code" w:cs="Cascadia Code"/>
-          <w:sz w:val="18"/>
-          <w:szCs w:val="18"/>
-          <w:lang w:val="en-US"/>
-        </w:rPr>
-      </w:pPr>
-      <w:r>
-        <w:rPr>
-          <w:rFonts w:ascii="Cascadia Code" w:hAnsi="Cascadia Code" w:cs="Cascadia Code"/>
-          <w:sz w:val="18"/>
-          <w:szCs w:val="18"/>
-          <w:lang w:val="en-US"/>
-        </w:rPr>
-        <w:t xml:space="preserve">int </w:t>
-      </w:r>
-      <w:proofErr w:type="gramStart"/>
-      <w:r>
-        <w:rPr>
-          <w:rFonts w:ascii="Cascadia Code" w:hAnsi="Cascadia Code" w:cs="Cascadia Code"/>
-          <w:sz w:val="18"/>
-          <w:szCs w:val="18"/>
-          <w:lang w:val="en-US"/>
-        </w:rPr>
-        <w:t>main(</w:t>
-      </w:r>
-      <w:proofErr w:type="gramEnd"/>
-      <w:r>
-        <w:rPr>
-          <w:rFonts w:ascii="Cascadia Code" w:hAnsi="Cascadia Code" w:cs="Cascadia Code"/>
-          <w:sz w:val="18"/>
-          <w:szCs w:val="18"/>
-          <w:lang w:val="en-US"/>
-        </w:rPr>
-        <w:t>)</w:t>
-      </w:r>
-    </w:p>
-    <w:p>
-      <w:pPr>
-        <w:spacing w:after="0"/>
-        <w:rPr>
-          <w:rFonts w:ascii="Cascadia Code" w:hAnsi="Cascadia Code" w:cs="Cascadia Code"/>
-          <w:sz w:val="18"/>
-          <w:szCs w:val="18"/>
-          <w:lang w:val="en-US"/>
-        </w:rPr>
-      </w:pPr>
-      <w:r>
-        <w:rPr>
-          <w:rFonts w:ascii="Cascadia Code" w:hAnsi="Cascadia Code" w:cs="Cascadia Code"/>
-          <w:sz w:val="18"/>
-          <w:szCs w:val="18"/>
-          <w:lang w:val="en-US"/>
-        </w:rPr>
-        <w:t>{</w:t>
-      </w:r>
-    </w:p>
-    <w:p>
-      <w:pPr>
-        <w:spacing w:after="0"/>
-        <w:rPr>
-          <w:rFonts w:ascii="Cascadia Code" w:hAnsi="Cascadia Code" w:cs="Cascadia Code"/>
-          <w:sz w:val="18"/>
-          <w:szCs w:val="18"/>
-          <w:lang w:val="en-US"/>
-        </w:rPr>
-      </w:pPr>
-      <w:r>
-        <w:rPr>
-          <w:rFonts w:ascii="Cascadia Code" w:hAnsi="Cascadia Code" w:cs="Cascadia Code"/>
-          <w:sz w:val="18"/>
-          <w:szCs w:val="18"/>
-          <w:lang w:val="en-US"/>
-        </w:rPr>
-        <w:t xml:space="preserve">    int month, year, days;</w:t>
-      </w:r>
-    </w:p>
-    <w:p>
-      <w:pPr>
-        <w:spacing w:after="0"/>
-        <w:rPr>
-          <w:rFonts w:ascii="Cascadia Code" w:hAnsi="Cascadia Code" w:cs="Cascadia Code"/>
-          <w:sz w:val="18"/>
-          <w:szCs w:val="18"/>
-          <w:lang w:val="en-US"/>
-        </w:rPr>
-      </w:pPr>
-      <w:r>
-        <w:rPr>
-          <w:rFonts w:ascii="Cascadia Code" w:hAnsi="Cascadia Code" w:cs="Cascadia Code"/>
-          <w:sz w:val="18"/>
-          <w:szCs w:val="18"/>
-          <w:lang w:val="en-US"/>
-        </w:rPr>
-        <w:t xml:space="preserve">    </w:t>
-      </w:r>
-      <w:proofErr w:type="spellStart"/>
-      <w:proofErr w:type="gramStart"/>
-      <w:r>
-        <w:rPr>
-          <w:rFonts w:ascii="Cascadia Code" w:hAnsi="Cascadia Code" w:cs="Cascadia Code"/>
-          <w:sz w:val="18"/>
-          <w:szCs w:val="18"/>
-          <w:lang w:val="en-US"/>
-        </w:rPr>
-        <w:t>printf</w:t>
-      </w:r>
-      <w:proofErr w:type="spellEnd"/>
-      <w:r>
-        <w:rPr>
-          <w:rFonts w:ascii="Cascadia Code" w:hAnsi="Cascadia Code" w:cs="Cascadia Code"/>
-          <w:sz w:val="18"/>
-          <w:szCs w:val="18"/>
-          <w:lang w:val="en-US"/>
-        </w:rPr>
-        <w:t>(</w:t>
-      </w:r>
-      <w:proofErr w:type="gramEnd"/>
-      <w:r>
-        <w:rPr>
-          <w:rFonts w:ascii="Cascadia Code" w:hAnsi="Cascadia Code" w:cs="Cascadia Code"/>
-          <w:sz w:val="18"/>
-          <w:szCs w:val="18"/>
-          <w:lang w:val="en-US"/>
-        </w:rPr>
-        <w:t>"Enter the month (1 to 12) and year: ");</w:t>
-      </w:r>
-    </w:p>
-    <w:p>
-      <w:pPr>
-        <w:spacing w:after="0"/>
-        <w:rPr>
-          <w:rFonts w:ascii="Cascadia Code" w:hAnsi="Cascadia Code" w:cs="Cascadia Code"/>
-          <w:sz w:val="18"/>
-          <w:szCs w:val="18"/>
-          <w:lang w:val="en-US"/>
-        </w:rPr>
-      </w:pPr>
-      <w:r>
-        <w:rPr>
-          <w:rFonts w:ascii="Cascadia Code" w:hAnsi="Cascadia Code" w:cs="Cascadia Code"/>
-          <w:sz w:val="18"/>
-          <w:szCs w:val="18"/>
-          <w:lang w:val="en-US"/>
-        </w:rPr>
-        <w:t xml:space="preserve">    </w:t>
-      </w:r>
-      <w:proofErr w:type="spellStart"/>
-      <w:proofErr w:type="gramStart"/>
-      <w:r>
-        <w:rPr>
-          <w:rFonts w:ascii="Cascadia Code" w:hAnsi="Cascadia Code" w:cs="Cascadia Code"/>
-          <w:sz w:val="18"/>
-          <w:szCs w:val="18"/>
-          <w:lang w:val="en-US"/>
-        </w:rPr>
-        <w:t>scanf</w:t>
-      </w:r>
-      <w:proofErr w:type="spellEnd"/>
-      <w:r>
-        <w:rPr>
-          <w:rFonts w:ascii="Cascadia Code" w:hAnsi="Cascadia Code" w:cs="Cascadia Code"/>
-          <w:sz w:val="18"/>
-          <w:szCs w:val="18"/>
-          <w:lang w:val="en-US"/>
-        </w:rPr>
-        <w:t>(</w:t>
-      </w:r>
-      <w:proofErr w:type="gramEnd"/>
-      <w:r>
-        <w:rPr>
-          <w:rFonts w:ascii="Cascadia Code" w:hAnsi="Cascadia Code" w:cs="Cascadia Code"/>
-          <w:sz w:val="18"/>
-          <w:szCs w:val="18"/>
-          <w:lang w:val="en-US"/>
-        </w:rPr>
-        <w:t>"%d %d", &amp;month, &amp;year);</w:t>
-      </w:r>
-    </w:p>
-    <w:p>
-      <w:pPr>
-        <w:spacing w:after="0"/>
-        <w:rPr>
-          <w:rFonts w:ascii="Cascadia Code" w:hAnsi="Cascadia Code" w:cs="Cascadia Code"/>
-          <w:sz w:val="18"/>
-          <w:szCs w:val="18"/>
-          <w:lang w:val="en-US"/>
-        </w:rPr>
-      </w:pPr>
-      <w:r>
-        <w:rPr>
-          <w:rFonts w:ascii="Cascadia Code" w:hAnsi="Cascadia Code" w:cs="Cascadia Code"/>
-          <w:sz w:val="18"/>
-          <w:szCs w:val="18"/>
-          <w:lang w:val="en-US"/>
-        </w:rPr>
-        <w:t xml:space="preserve">    switch (month)</w:t>
-      </w:r>
-    </w:p>
-    <w:p>
-      <w:pPr>
-        <w:spacing w:after="0"/>
-        <w:rPr>
-          <w:rFonts w:ascii="Cascadia Code" w:hAnsi="Cascadia Code" w:cs="Cascadia Code"/>
-          <w:sz w:val="18"/>
-          <w:szCs w:val="18"/>
-          <w:lang w:val="en-US"/>
-        </w:rPr>
-      </w:pPr>
-      <w:r>
-        <w:rPr>
-          <w:rFonts w:ascii="Cascadia Code" w:hAnsi="Cascadia Code" w:cs="Cascadia Code"/>
-          <w:sz w:val="18"/>
-          <w:szCs w:val="18"/>
-          <w:lang w:val="en-US"/>
-        </w:rPr>
-        <w:t xml:space="preserve">    {</w:t>
-      </w:r>
-    </w:p>
-    <w:p>
-      <w:pPr>
-        <w:spacing w:after="0"/>
-        <w:rPr>
-          <w:rFonts w:ascii="Cascadia Code" w:hAnsi="Cascadia Code" w:cs="Cascadia Code"/>
-          <w:sz w:val="18"/>
-          <w:szCs w:val="18"/>
-          <w:lang w:val="en-US"/>
-        </w:rPr>
-      </w:pPr>
-      <w:r>
-        <w:rPr>
-          <w:rFonts w:ascii="Cascadia Code" w:hAnsi="Cascadia Code" w:cs="Cascadia Code"/>
-          <w:sz w:val="18"/>
-          <w:szCs w:val="18"/>
-          <w:lang w:val="en-US"/>
-        </w:rPr>
-        <w:t xml:space="preserve">    case 1:  </w:t>
-      </w:r>
-      <w:r>
-        <w:rPr>
-          <w:rFonts w:ascii="Cascadia Code" w:hAnsi="Cascadia Code" w:cs="Cascadia Code"/>
-          <w:i/>
-          <w:iCs/>
-          <w:color w:val="404040" w:themeColor="text1" w:themeTint="BF"/>
-          <w:sz w:val="18"/>
-          <w:szCs w:val="18"/>
-          <w:lang w:val="en-US"/>
-        </w:rPr>
-        <w:t xml:space="preserve">// </w:t>
-      </w:r>
-      <w:proofErr w:type="spellStart"/>
-      <w:r>
-        <w:rPr>
-          <w:rFonts w:ascii="Cascadia Code" w:hAnsi="Cascadia Code" w:cs="Cascadia Code"/>
-          <w:i/>
-          <w:iCs/>
-          <w:color w:val="404040" w:themeColor="text1" w:themeTint="BF"/>
-          <w:sz w:val="18"/>
-          <w:szCs w:val="18"/>
-          <w:lang w:val="en-US"/>
-        </w:rPr>
-        <w:t>jan</w:t>
-      </w:r>
-      <w:proofErr w:type="spellEnd"/>
-    </w:p>
-    <w:p>
-      <w:pPr>
-        <w:spacing w:after="0"/>
-        <w:rPr>
-          <w:rFonts w:ascii="Cascadia Code" w:hAnsi="Cascadia Code" w:cs="Cascadia Code"/>
-          <w:sz w:val="18"/>
-          <w:szCs w:val="18"/>
-          <w:lang w:val="en-US"/>
-        </w:rPr>
-      </w:pPr>
-      <w:r>
-        <w:rPr>
-          <w:rFonts w:ascii="Cascadia Code" w:hAnsi="Cascadia Code" w:cs="Cascadia Code"/>
-          <w:sz w:val="18"/>
-          <w:szCs w:val="18"/>
-          <w:lang w:val="en-US"/>
-        </w:rPr>
-        <w:t xml:space="preserve">    case 3:  </w:t>
-      </w:r>
-      <w:r>
-        <w:rPr>
-          <w:rFonts w:ascii="Cascadia Code" w:hAnsi="Cascadia Code" w:cs="Cascadia Code"/>
-          <w:i/>
-          <w:iCs/>
-          <w:color w:val="404040" w:themeColor="text1" w:themeTint="BF"/>
-          <w:sz w:val="18"/>
-          <w:szCs w:val="18"/>
-          <w:lang w:val="en-US"/>
-        </w:rPr>
-        <w:t>// mar</w:t>
-      </w:r>
-    </w:p>
-    <w:p>
-      <w:pPr>
-        <w:spacing w:after="0"/>
-        <w:rPr>
-          <w:rFonts w:ascii="Cascadia Code" w:hAnsi="Cascadia Code" w:cs="Cascadia Code"/>
-          <w:sz w:val="18"/>
-          <w:szCs w:val="18"/>
-          <w:lang w:val="en-US"/>
-        </w:rPr>
-      </w:pPr>
-      <w:r>
-        <w:rPr>
-          <w:rFonts w:ascii="Cascadia Code" w:hAnsi="Cascadia Code" w:cs="Cascadia Code"/>
-          <w:sz w:val="18"/>
-          <w:szCs w:val="18"/>
-          <w:lang w:val="en-US"/>
-        </w:rPr>
-        <w:t xml:space="preserve">    case 5:  </w:t>
-      </w:r>
-      <w:r>
-        <w:rPr>
-          <w:rFonts w:ascii="Cascadia Code" w:hAnsi="Cascadia Code" w:cs="Cascadia Code"/>
-          <w:i/>
-          <w:iCs/>
-          <w:color w:val="404040" w:themeColor="text1" w:themeTint="BF"/>
-          <w:sz w:val="18"/>
-          <w:szCs w:val="18"/>
-          <w:lang w:val="en-US"/>
-        </w:rPr>
-        <w:t>// may</w:t>
-      </w:r>
-    </w:p>
-    <w:p>
-      <w:pPr>
-        <w:spacing w:after="0"/>
-        <w:rPr>
-          <w:rFonts w:ascii="Cascadia Code" w:hAnsi="Cascadia Code" w:cs="Cascadia Code"/>
-          <w:sz w:val="18"/>
-          <w:szCs w:val="18"/>
-          <w:lang w:val="en-US"/>
-        </w:rPr>
-      </w:pPr>
-      <w:r>
-        <w:rPr>
-          <w:rFonts w:ascii="Cascadia Code" w:hAnsi="Cascadia Code" w:cs="Cascadia Code"/>
-          <w:sz w:val="18"/>
-          <w:szCs w:val="18"/>
-          <w:lang w:val="en-US"/>
-        </w:rPr>
-        <w:t xml:space="preserve">    case 7:  </w:t>
-      </w:r>
-      <w:r>
-        <w:rPr>
-          <w:rFonts w:ascii="Cascadia Code" w:hAnsi="Cascadia Code" w:cs="Cascadia Code"/>
-          <w:i/>
-          <w:iCs/>
-          <w:color w:val="404040" w:themeColor="text1" w:themeTint="BF"/>
-          <w:sz w:val="18"/>
-          <w:szCs w:val="18"/>
-          <w:lang w:val="en-US"/>
-        </w:rPr>
-        <w:t xml:space="preserve">// </w:t>
-      </w:r>
-      <w:proofErr w:type="spellStart"/>
-      <w:r>
-        <w:rPr>
-          <w:rFonts w:ascii="Cascadia Code" w:hAnsi="Cascadia Code" w:cs="Cascadia Code"/>
-          <w:i/>
-          <w:iCs/>
-          <w:color w:val="404040" w:themeColor="text1" w:themeTint="BF"/>
-          <w:sz w:val="18"/>
-          <w:szCs w:val="18"/>
-          <w:lang w:val="en-US"/>
-        </w:rPr>
-        <w:t>jul</w:t>
-      </w:r>
-      <w:proofErr w:type="spellEnd"/>
-    </w:p>
-    <w:p>
-      <w:pPr>
-        <w:spacing w:after="0"/>
-        <w:rPr>
-          <w:rFonts w:ascii="Cascadia Code" w:hAnsi="Cascadia Code" w:cs="Cascadia Code"/>
-          <w:sz w:val="18"/>
-          <w:szCs w:val="18"/>
-          <w:lang w:val="en-US"/>
-        </w:rPr>
-      </w:pPr>
-      <w:r>
-        <w:rPr>
-          <w:rFonts w:ascii="Cascadia Code" w:hAnsi="Cascadia Code" w:cs="Cascadia Code"/>
-          <w:sz w:val="18"/>
-          <w:szCs w:val="18"/>
-          <w:lang w:val="en-US"/>
-        </w:rPr>
-        <w:t xml:space="preserve">    case 8:  </w:t>
-      </w:r>
-      <w:r>
-        <w:rPr>
-          <w:rFonts w:ascii="Cascadia Code" w:hAnsi="Cascadia Code" w:cs="Cascadia Code"/>
-          <w:i/>
-          <w:iCs/>
-          <w:color w:val="404040" w:themeColor="text1" w:themeTint="BF"/>
-          <w:sz w:val="18"/>
-          <w:szCs w:val="18"/>
-          <w:lang w:val="en-US"/>
-        </w:rPr>
-        <w:t xml:space="preserve">// </w:t>
-      </w:r>
-      <w:proofErr w:type="spellStart"/>
-      <w:r>
-        <w:rPr>
-          <w:rFonts w:ascii="Cascadia Code" w:hAnsi="Cascadia Code" w:cs="Cascadia Code"/>
-          <w:i/>
-          <w:iCs/>
-          <w:color w:val="404040" w:themeColor="text1" w:themeTint="BF"/>
-          <w:sz w:val="18"/>
-          <w:szCs w:val="18"/>
-          <w:lang w:val="en-US"/>
-        </w:rPr>
-        <w:t>aug</w:t>
-      </w:r>
-      <w:proofErr w:type="spellEnd"/>
-    </w:p>
-    <w:p>
-      <w:pPr>
-        <w:spacing w:after="0"/>
-        <w:rPr>
-          <w:rFonts w:ascii="Cascadia Code" w:hAnsi="Cascadia Code" w:cs="Cascadia Code"/>
-          <w:sz w:val="18"/>
-          <w:szCs w:val="18"/>
-          <w:lang w:val="en-US"/>
-        </w:rPr>
-      </w:pPr>
-      <w:r>
-        <w:rPr>
-          <w:rFonts w:ascii="Cascadia Code" w:hAnsi="Cascadia Code" w:cs="Cascadia Code"/>
-          <w:sz w:val="18"/>
-          <w:szCs w:val="18"/>
-          <w:lang w:val="en-US"/>
-        </w:rPr>
-        <w:t xml:space="preserve">    case 10: </w:t>
-      </w:r>
-      <w:r>
-        <w:rPr>
-          <w:rFonts w:ascii="Cascadia Code" w:hAnsi="Cascadia Code" w:cs="Cascadia Code"/>
-          <w:i/>
-          <w:iCs/>
-          <w:color w:val="404040" w:themeColor="text1" w:themeTint="BF"/>
-          <w:sz w:val="18"/>
-          <w:szCs w:val="18"/>
-          <w:lang w:val="en-US"/>
-        </w:rPr>
-        <w:t>// oct</w:t>
-      </w:r>
-    </w:p>
-    <w:p>
-      <w:pPr>
-        <w:spacing w:after="0"/>
-        <w:rPr>
-          <w:rFonts w:ascii="Cascadia Code" w:hAnsi="Cascadia Code" w:cs="Cascadia Code"/>
-          <w:sz w:val="18"/>
-          <w:szCs w:val="18"/>
-          <w:lang w:val="en-US"/>
-        </w:rPr>
-      </w:pPr>
-      <w:r>
-        <w:rPr>
-          <w:rFonts w:ascii="Cascadia Code" w:hAnsi="Cascadia Code" w:cs="Cascadia Code"/>
-          <w:sz w:val="18"/>
-          <w:szCs w:val="18"/>
-          <w:lang w:val="en-US"/>
-        </w:rPr>
-        <w:t xml:space="preserve">    case 12: </w:t>
-      </w:r>
-      <w:r>
-        <w:rPr>
-          <w:rFonts w:ascii="Cascadia Code" w:hAnsi="Cascadia Code" w:cs="Cascadia Code"/>
-          <w:i/>
-          <w:iCs/>
-          <w:color w:val="404040" w:themeColor="text1" w:themeTint="BF"/>
-          <w:sz w:val="18"/>
-          <w:szCs w:val="18"/>
-          <w:lang w:val="en-US"/>
-        </w:rPr>
-        <w:t>// dec</w:t>
-      </w:r>
-    </w:p>
-    <w:p>
-      <w:pPr>
-        <w:spacing w:after="0"/>
-        <w:rPr>
-          <w:rFonts w:ascii="Cascadia Code" w:hAnsi="Cascadia Code" w:cs="Cascadia Code"/>
-          <w:sz w:val="18"/>
-          <w:szCs w:val="18"/>
-          <w:lang w:val="en-US"/>
-        </w:rPr>
-      </w:pPr>
-      <w:r>
-        <w:rPr>
-          <w:rFonts w:ascii="Cascadia Code" w:hAnsi="Cascadia Code" w:cs="Cascadia Code"/>
-          <w:sz w:val="18"/>
-          <w:szCs w:val="18"/>
-          <w:lang w:val="en-US"/>
-        </w:rPr>
-        <w:t xml:space="preserve">        days = 31;</w:t>
-      </w:r>
-    </w:p>
-    <w:p>
-      <w:pPr>
-        <w:spacing w:after="0"/>
-        <w:rPr>
-          <w:rFonts w:ascii="Cascadia Code" w:hAnsi="Cascadia Code" w:cs="Cascadia Code"/>
-          <w:sz w:val="18"/>
-          <w:szCs w:val="18"/>
-          <w:lang w:val="en-US"/>
-        </w:rPr>
-      </w:pPr>
-      <w:r>
-        <w:rPr>
-          <w:rFonts w:ascii="Cascadia Code" w:hAnsi="Cascadia Code" w:cs="Cascadia Code"/>
-          <w:sz w:val="18"/>
-          <w:szCs w:val="18"/>
-          <w:lang w:val="en-US"/>
-        </w:rPr>
-        <w:t xml:space="preserve">        break;</w:t>
-      </w:r>
-    </w:p>
-    <w:p>
-      <w:pPr>
-        <w:spacing w:after="0"/>
-        <w:rPr>
-          <w:rFonts w:ascii="Cascadia Code" w:hAnsi="Cascadia Code" w:cs="Cascadia Code"/>
-          <w:sz w:val="18"/>
-          <w:szCs w:val="18"/>
-          <w:lang w:val="en-US"/>
-        </w:rPr>
-      </w:pPr>
-      <w:r>
-        <w:rPr>
-          <w:rFonts w:ascii="Cascadia Code" w:hAnsi="Cascadia Code" w:cs="Cascadia Code"/>
-          <w:sz w:val="18"/>
-          <w:szCs w:val="18"/>
-          <w:lang w:val="en-US"/>
-        </w:rPr>
-        <w:t xml:space="preserve">    case 4:  </w:t>
-      </w:r>
-      <w:r>
-        <w:rPr>
-          <w:rFonts w:ascii="Cascadia Code" w:hAnsi="Cascadia Code" w:cs="Cascadia Code"/>
-          <w:i/>
-          <w:iCs/>
-          <w:color w:val="404040" w:themeColor="text1" w:themeTint="BF"/>
-          <w:sz w:val="18"/>
-          <w:szCs w:val="18"/>
-          <w:lang w:val="en-US"/>
-        </w:rPr>
-        <w:t xml:space="preserve">// </w:t>
-      </w:r>
-      <w:proofErr w:type="spellStart"/>
-      <w:r>
-        <w:rPr>
-          <w:rFonts w:ascii="Cascadia Code" w:hAnsi="Cascadia Code" w:cs="Cascadia Code"/>
-          <w:i/>
-          <w:iCs/>
-          <w:color w:val="404040" w:themeColor="text1" w:themeTint="BF"/>
-          <w:sz w:val="18"/>
-          <w:szCs w:val="18"/>
-          <w:lang w:val="en-US"/>
-        </w:rPr>
-        <w:t>apr</w:t>
-      </w:r>
-      <w:proofErr w:type="spellEnd"/>
-    </w:p>
-    <w:p>
-      <w:pPr>
-        <w:spacing w:after="0"/>
-        <w:rPr>
-          <w:rFonts w:ascii="Cascadia Code" w:hAnsi="Cascadia Code" w:cs="Cascadia Code"/>
-          <w:sz w:val="18"/>
-          <w:szCs w:val="18"/>
-          <w:lang w:val="en-US"/>
-        </w:rPr>
-      </w:pPr>
-      <w:r>
-        <w:rPr>
-          <w:rFonts w:ascii="Cascadia Code" w:hAnsi="Cascadia Code" w:cs="Cascadia Code"/>
-          <w:sz w:val="18"/>
-          <w:szCs w:val="18"/>
-          <w:lang w:val="en-US"/>
-        </w:rPr>
-        <w:t xml:space="preserve">    case 6:  </w:t>
-      </w:r>
-      <w:r>
-        <w:rPr>
-          <w:rFonts w:ascii="Cascadia Code" w:hAnsi="Cascadia Code" w:cs="Cascadia Code"/>
-          <w:i/>
-          <w:iCs/>
-          <w:color w:val="404040" w:themeColor="text1" w:themeTint="BF"/>
-          <w:sz w:val="18"/>
-          <w:szCs w:val="18"/>
-          <w:lang w:val="en-US"/>
-        </w:rPr>
-        <w:t xml:space="preserve">// </w:t>
-      </w:r>
-      <w:proofErr w:type="spellStart"/>
-      <w:r>
-        <w:rPr>
-          <w:rFonts w:ascii="Cascadia Code" w:hAnsi="Cascadia Code" w:cs="Cascadia Code"/>
-          <w:i/>
-          <w:iCs/>
-          <w:color w:val="404040" w:themeColor="text1" w:themeTint="BF"/>
-          <w:sz w:val="18"/>
-          <w:szCs w:val="18"/>
-          <w:lang w:val="en-US"/>
-        </w:rPr>
-        <w:t>jun</w:t>
-      </w:r>
-      <w:proofErr w:type="spellEnd"/>
-    </w:p>
-    <w:p>
-      <w:pPr>
-        <w:spacing w:after="0"/>
-        <w:rPr>
-          <w:rFonts w:ascii="Cascadia Code" w:hAnsi="Cascadia Code" w:cs="Cascadia Code"/>
-          <w:sz w:val="18"/>
-          <w:szCs w:val="18"/>
-          <w:lang w:val="en-US"/>
-        </w:rPr>
-      </w:pPr>
-      <w:r>
-        <w:rPr>
-          <w:rFonts w:ascii="Cascadia Code" w:hAnsi="Cascadia Code" w:cs="Cascadia Code"/>
-          <w:sz w:val="18"/>
-          <w:szCs w:val="18"/>
-          <w:lang w:val="en-US"/>
-        </w:rPr>
-        <w:t xml:space="preserve">    case 9:  </w:t>
-      </w:r>
-      <w:r>
-        <w:rPr>
-          <w:rFonts w:ascii="Cascadia Code" w:hAnsi="Cascadia Code" w:cs="Cascadia Code"/>
-          <w:i/>
-          <w:iCs/>
-          <w:color w:val="404040" w:themeColor="text1" w:themeTint="BF"/>
-          <w:sz w:val="18"/>
-          <w:szCs w:val="18"/>
-          <w:lang w:val="en-US"/>
-        </w:rPr>
-        <w:t xml:space="preserve">// </w:t>
-      </w:r>
-      <w:proofErr w:type="spellStart"/>
-      <w:r>
-        <w:rPr>
-          <w:rFonts w:ascii="Cascadia Code" w:hAnsi="Cascadia Code" w:cs="Cascadia Code"/>
-          <w:i/>
-          <w:iCs/>
-          <w:color w:val="404040" w:themeColor="text1" w:themeTint="BF"/>
-          <w:sz w:val="18"/>
-          <w:szCs w:val="18"/>
-          <w:lang w:val="en-US"/>
-        </w:rPr>
-        <w:t>sep</w:t>
-      </w:r>
-      <w:proofErr w:type="spellEnd"/>
-    </w:p>
-    <w:p>
-      <w:pPr>
-        <w:spacing w:after="0"/>
-        <w:rPr>
-          <w:rFonts w:ascii="Cascadia Code" w:hAnsi="Cascadia Code" w:cs="Cascadia Code"/>
-          <w:sz w:val="18"/>
-          <w:szCs w:val="18"/>
-          <w:lang w:val="en-US"/>
-        </w:rPr>
-      </w:pPr>
-      <w:r>
-        <w:rPr>
-          <w:rFonts w:ascii="Cascadia Code" w:hAnsi="Cascadia Code" w:cs="Cascadia Code"/>
-          <w:sz w:val="18"/>
-          <w:szCs w:val="18"/>
-          <w:lang w:val="en-US"/>
-        </w:rPr>
-        <w:t xml:space="preserve">    case 11: </w:t>
-      </w:r>
-      <w:r>
-        <w:rPr>
-          <w:rFonts w:ascii="Cascadia Code" w:hAnsi="Cascadia Code" w:cs="Cascadia Code"/>
-          <w:i/>
-          <w:iCs/>
-          <w:color w:val="404040" w:themeColor="text1" w:themeTint="BF"/>
-          <w:sz w:val="18"/>
-          <w:szCs w:val="18"/>
-          <w:lang w:val="en-US"/>
-        </w:rPr>
-        <w:t xml:space="preserve">// </w:t>
-      </w:r>
-      <w:proofErr w:type="spellStart"/>
-      <w:r>
-        <w:rPr>
-          <w:rFonts w:ascii="Cascadia Code" w:hAnsi="Cascadia Code" w:cs="Cascadia Code"/>
-          <w:i/>
-          <w:iCs/>
-          <w:color w:val="404040" w:themeColor="text1" w:themeTint="BF"/>
-          <w:sz w:val="18"/>
-          <w:szCs w:val="18"/>
-          <w:lang w:val="en-US"/>
-        </w:rPr>
-        <w:t>nov</w:t>
-      </w:r>
-      <w:proofErr w:type="spellEnd"/>
-    </w:p>
-    <w:p>
-      <w:pPr>
-        <w:spacing w:after="0"/>
-        <w:rPr>
-          <w:rFonts w:ascii="Cascadia Code" w:hAnsi="Cascadia Code" w:cs="Cascadia Code"/>
-          <w:sz w:val="18"/>
-          <w:szCs w:val="18"/>
-          <w:lang w:val="en-US"/>
-        </w:rPr>
-      </w:pPr>
-      <w:r>
-        <w:rPr>
-          <w:rFonts w:ascii="Cascadia Code" w:hAnsi="Cascadia Code" w:cs="Cascadia Code"/>
-          <w:sz w:val="18"/>
-          <w:szCs w:val="18"/>
-          <w:lang w:val="en-US"/>
-        </w:rPr>
-        <w:t xml:space="preserve">        days = 30;</w:t>
-      </w:r>
-    </w:p>
-    <w:p>
-      <w:pPr>
-        <w:spacing w:after="0"/>
-        <w:rPr>
-          <w:rFonts w:ascii="Cascadia Code" w:hAnsi="Cascadia Code" w:cs="Cascadia Code"/>
-          <w:sz w:val="18"/>
-          <w:szCs w:val="18"/>
-          <w:lang w:val="en-US"/>
-        </w:rPr>
-      </w:pPr>
-      <w:r>
-        <w:rPr>
-          <w:rFonts w:ascii="Cascadia Code" w:hAnsi="Cascadia Code" w:cs="Cascadia Code"/>
-          <w:sz w:val="18"/>
-          <w:szCs w:val="18"/>
-          <w:lang w:val="en-US"/>
-        </w:rPr>
-        <w:t xml:space="preserve">        break;</w:t>
-      </w:r>
-    </w:p>
-    <w:p>
-      <w:pPr>
-        <w:spacing w:after="0"/>
-        <w:rPr>
-          <w:rFonts w:ascii="Cascadia Code" w:hAnsi="Cascadia Code" w:cs="Cascadia Code"/>
-          <w:sz w:val="18"/>
-          <w:szCs w:val="18"/>
-          <w:lang w:val="en-US"/>
-        </w:rPr>
-      </w:pPr>
-      <w:r>
-        <w:rPr>
-          <w:rFonts w:ascii="Cascadia Code" w:hAnsi="Cascadia Code" w:cs="Cascadia Code"/>
-          <w:sz w:val="18"/>
-          <w:szCs w:val="18"/>
-          <w:lang w:val="en-US"/>
-        </w:rPr>
-        <w:t xml:space="preserve">    case 2: </w:t>
-      </w:r>
-      <w:r>
-        <w:rPr>
-          <w:rFonts w:ascii="Cascadia Code" w:hAnsi="Cascadia Code" w:cs="Cascadia Code"/>
-          <w:i/>
-          <w:iCs/>
-          <w:color w:val="404040" w:themeColor="text1" w:themeTint="BF"/>
-          <w:sz w:val="18"/>
-          <w:szCs w:val="18"/>
-          <w:lang w:val="en-US"/>
-        </w:rPr>
-        <w:t xml:space="preserve">// </w:t>
-      </w:r>
-      <w:proofErr w:type="spellStart"/>
-      <w:r>
-        <w:rPr>
-          <w:rFonts w:ascii="Cascadia Code" w:hAnsi="Cascadia Code" w:cs="Cascadia Code"/>
-          <w:i/>
-          <w:iCs/>
-          <w:color w:val="404040" w:themeColor="text1" w:themeTint="BF"/>
-          <w:sz w:val="18"/>
-          <w:szCs w:val="18"/>
-          <w:lang w:val="en-US"/>
-        </w:rPr>
-        <w:t>feb</w:t>
-      </w:r>
-      <w:proofErr w:type="spellEnd"/>
-    </w:p>
-    <w:p>
-      <w:pPr>
-        <w:spacing w:after="0"/>
-        <w:rPr>
-          <w:rFonts w:ascii="Cascadia Code" w:hAnsi="Cascadia Code" w:cs="Cascadia Code"/>
-          <w:sz w:val="18"/>
-          <w:szCs w:val="18"/>
-          <w:lang w:val="en-US"/>
-        </w:rPr>
-      </w:pPr>
-      <w:r>
-        <w:rPr>
-          <w:rFonts w:ascii="Cascadia Code" w:hAnsi="Cascadia Code" w:cs="Cascadia Code"/>
-          <w:sz w:val="18"/>
-          <w:szCs w:val="18"/>
-          <w:lang w:val="en-US"/>
-        </w:rPr>
-        <w:t xml:space="preserve">        if ((year % 400 == 0) || ((year % 4 == 0) &amp;&amp; (year % </w:t>
-      </w:r>
-      <w:proofErr w:type="gramStart"/>
-      <w:r>
-        <w:rPr>
-          <w:rFonts w:ascii="Cascadia Code" w:hAnsi="Cascadia Code" w:cs="Cascadia Code"/>
-          <w:sz w:val="18"/>
-          <w:szCs w:val="18"/>
-          <w:lang w:val="en-US"/>
-        </w:rPr>
-        <w:t>100 !</w:t>
-      </w:r>
-      <w:proofErr w:type="gramEnd"/>
-      <w:r>
-        <w:rPr>
-          <w:rFonts w:ascii="Cascadia Code" w:hAnsi="Cascadia Code" w:cs="Cascadia Code"/>
-          <w:sz w:val="18"/>
-          <w:szCs w:val="18"/>
-          <w:lang w:val="en-US"/>
-        </w:rPr>
-        <w:t>= 0)))</w:t>
-      </w:r>
-    </w:p>
-    <w:p>
-      <w:pPr>
-        <w:spacing w:after="0"/>
-        <w:rPr>
-          <w:rFonts w:ascii="Cascadia Code" w:hAnsi="Cascadia Code" w:cs="Cascadia Code"/>
-          <w:sz w:val="18"/>
-          <w:szCs w:val="18"/>
-          <w:lang w:val="en-US"/>
-        </w:rPr>
-      </w:pPr>
-      <w:r>
-        <w:rPr>
-          <w:rFonts w:ascii="Cascadia Code" w:hAnsi="Cascadia Code" w:cs="Cascadia Code"/>
-          <w:sz w:val="18"/>
-          <w:szCs w:val="18"/>
-          <w:lang w:val="en-US"/>
-        </w:rPr>
-        <w:t xml:space="preserve">        {</w:t>
-      </w:r>
-    </w:p>
-    <w:p>
-      <w:pPr>
-        <w:spacing w:after="0"/>
-        <w:rPr>
-          <w:rFonts w:ascii="Cascadia Code" w:hAnsi="Cascadia Code" w:cs="Cascadia Code"/>
-          <w:sz w:val="18"/>
-          <w:szCs w:val="18"/>
-          <w:lang w:val="en-US"/>
-        </w:rPr>
-      </w:pPr>
-      <w:r>
-        <w:rPr>
-          <w:rFonts w:ascii="Cascadia Code" w:hAnsi="Cascadia Code" w:cs="Cascadia Code"/>
-          <w:sz w:val="18"/>
-          <w:szCs w:val="18"/>
-          <w:lang w:val="en-US"/>
-        </w:rPr>
-        <w:t xml:space="preserve">            days = 29;</w:t>
-      </w:r>
-    </w:p>
-    <w:p>
-      <w:pPr>
-        <w:spacing w:after="0"/>
-        <w:rPr>
-          <w:rFonts w:ascii="Cascadia Code" w:hAnsi="Cascadia Code" w:cs="Cascadia Code"/>
-          <w:sz w:val="18"/>
-          <w:szCs w:val="18"/>
-          <w:lang w:val="en-US"/>
-        </w:rPr>
-      </w:pPr>
-      <w:r>
-        <w:rPr>
-          <w:rFonts w:ascii="Cascadia Code" w:hAnsi="Cascadia Code" w:cs="Cascadia Code"/>
-          <w:sz w:val="18"/>
-          <w:szCs w:val="18"/>
-          <w:lang w:val="en-US"/>
-        </w:rPr>
-        <w:t xml:space="preserve">        }</w:t>
-      </w:r>
-    </w:p>
-    <w:p>
-      <w:pPr>
-        <w:spacing w:after="0"/>
-        <w:rPr>
-          <w:rFonts w:ascii="Cascadia Code" w:hAnsi="Cascadia Code" w:cs="Cascadia Code"/>
-          <w:sz w:val="18"/>
-          <w:szCs w:val="18"/>
-          <w:lang w:val="en-US"/>
-        </w:rPr>
-      </w:pPr>
-      <w:r>
-        <w:rPr>
-          <w:rFonts w:ascii="Cascadia Code" w:hAnsi="Cascadia Code" w:cs="Cascadia Code"/>
-          <w:sz w:val="18"/>
-          <w:szCs w:val="18"/>
-          <w:lang w:val="en-US"/>
-        </w:rPr>
-        <w:t xml:space="preserve">        else</w:t>
-      </w:r>
-    </w:p>
-    <w:p>
-      <w:pPr>
-        <w:spacing w:after="0"/>
-        <w:rPr>
-          <w:rFonts w:ascii="Cascadia Code" w:hAnsi="Cascadia Code" w:cs="Cascadia Code"/>
-          <w:sz w:val="18"/>
-          <w:szCs w:val="18"/>
-          <w:lang w:val="en-US"/>
-        </w:rPr>
-      </w:pPr>
-      <w:r>
-        <w:rPr>
-          <w:rFonts w:ascii="Cascadia Code" w:hAnsi="Cascadia Code" w:cs="Cascadia Code"/>
-          <w:sz w:val="18"/>
-          <w:szCs w:val="18"/>
-          <w:lang w:val="en-US"/>
-        </w:rPr>
-        <w:t xml:space="preserve">        {</w:t>
-      </w:r>
-    </w:p>
-    <w:p>
-      <w:pPr>
-        <w:spacing w:after="0"/>
-        <w:rPr>
-          <w:rFonts w:ascii="Cascadia Code" w:hAnsi="Cascadia Code" w:cs="Cascadia Code"/>
-          <w:sz w:val="18"/>
-          <w:szCs w:val="18"/>
-          <w:lang w:val="en-US"/>
-        </w:rPr>
-      </w:pPr>
-      <w:r>
-        <w:rPr>
-          <w:rFonts w:ascii="Cascadia Code" w:hAnsi="Cascadia Code" w:cs="Cascadia Code"/>
-          <w:sz w:val="18"/>
-          <w:szCs w:val="18"/>
-          <w:lang w:val="en-US"/>
-        </w:rPr>
-        <w:t xml:space="preserve">            days = 28;</w:t>
-      </w:r>
-    </w:p>
-    <w:p>
-      <w:pPr>
-        <w:spacing w:after="0"/>
-        <w:rPr>
-          <w:rFonts w:ascii="Cascadia Code" w:hAnsi="Cascadia Code" w:cs="Cascadia Code"/>
-          <w:sz w:val="18"/>
-          <w:szCs w:val="18"/>
-          <w:lang w:val="en-US"/>
-        </w:rPr>
-      </w:pPr>
-      <w:r>
-        <w:rPr>
-          <w:rFonts w:ascii="Cascadia Code" w:hAnsi="Cascadia Code" w:cs="Cascadia Code"/>
-          <w:sz w:val="18"/>
-          <w:szCs w:val="18"/>
-          <w:lang w:val="en-US"/>
-        </w:rPr>
-        <w:t xml:space="preserve">        }</w:t>
-      </w:r>
-    </w:p>
-    <w:p>
-      <w:pPr>
-        <w:spacing w:after="0"/>
-        <w:rPr>
-          <w:rFonts w:ascii="Cascadia Code" w:hAnsi="Cascadia Code" w:cs="Cascadia Code"/>
-          <w:sz w:val="18"/>
-          <w:szCs w:val="18"/>
-          <w:lang w:val="en-US"/>
-        </w:rPr>
-      </w:pPr>
-      <w:r>
-        <w:rPr>
-          <w:rFonts w:ascii="Cascadia Code" w:hAnsi="Cascadia Code" w:cs="Cascadia Code"/>
-          <w:sz w:val="18"/>
-          <w:szCs w:val="18"/>
-          <w:lang w:val="en-US"/>
-        </w:rPr>
-        <w:t xml:space="preserve">        break;</w:t>
-      </w:r>
-    </w:p>
-    <w:p>
-      <w:pPr>
-        <w:spacing w:after="0"/>
-        <w:rPr>
-          <w:rFonts w:ascii="Cascadia Code" w:hAnsi="Cascadia Code" w:cs="Cascadia Code"/>
-          <w:sz w:val="18"/>
-          <w:szCs w:val="18"/>
-          <w:lang w:val="en-US"/>
-        </w:rPr>
-      </w:pPr>
-      <w:r>
-        <w:rPr>
-          <w:rFonts w:ascii="Cascadia Code" w:hAnsi="Cascadia Code" w:cs="Cascadia Code"/>
-          <w:sz w:val="18"/>
-          <w:szCs w:val="18"/>
-          <w:lang w:val="en-US"/>
-        </w:rPr>
-        <w:t xml:space="preserve">    default:</w:t>
-      </w:r>
-    </w:p>
-    <w:p>
-      <w:pPr>
-        <w:spacing w:after="0"/>
-        <w:rPr>
-          <w:rFonts w:ascii="Cascadia Code" w:hAnsi="Cascadia Code" w:cs="Cascadia Code"/>
-          <w:sz w:val="18"/>
-          <w:szCs w:val="18"/>
-          <w:lang w:val="en-US"/>
-        </w:rPr>
-      </w:pPr>
-      <w:r>
-        <w:rPr>
-          <w:rFonts w:ascii="Cascadia Code" w:hAnsi="Cascadia Code" w:cs="Cascadia Code"/>
-          <w:sz w:val="18"/>
-          <w:szCs w:val="18"/>
-          <w:lang w:val="en-US"/>
-        </w:rPr>
-        <w:t xml:space="preserve">        </w:t>
-      </w:r>
-      <w:proofErr w:type="spellStart"/>
-      <w:proofErr w:type="gramStart"/>
-      <w:r>
-        <w:rPr>
-          <w:rFonts w:ascii="Cascadia Code" w:hAnsi="Cascadia Code" w:cs="Cascadia Code"/>
-          <w:sz w:val="18"/>
-          <w:szCs w:val="18"/>
-          <w:lang w:val="en-US"/>
-        </w:rPr>
-        <w:t>printf</w:t>
-      </w:r>
-      <w:proofErr w:type="spellEnd"/>
-      <w:r>
-        <w:rPr>
-          <w:rFonts w:ascii="Cascadia Code" w:hAnsi="Cascadia Code" w:cs="Cascadia Code"/>
-          <w:sz w:val="18"/>
-          <w:szCs w:val="18"/>
-          <w:lang w:val="en-US"/>
-        </w:rPr>
-        <w:t>(</w:t>
-      </w:r>
-      <w:proofErr w:type="gramEnd"/>
-      <w:r>
-        <w:rPr>
-          <w:rFonts w:ascii="Cascadia Code" w:hAnsi="Cascadia Code" w:cs="Cascadia Code"/>
-          <w:sz w:val="18"/>
-          <w:szCs w:val="18"/>
-          <w:lang w:val="en-US"/>
-        </w:rPr>
-        <w:t>"\</w:t>
-      </w:r>
-      <w:proofErr w:type="spellStart"/>
-      <w:r>
-        <w:rPr>
-          <w:rFonts w:ascii="Cascadia Code" w:hAnsi="Cascadia Code" w:cs="Cascadia Code"/>
-          <w:sz w:val="18"/>
-          <w:szCs w:val="18"/>
-          <w:lang w:val="en-US"/>
-        </w:rPr>
-        <w:t>nYou</w:t>
-      </w:r>
-      <w:proofErr w:type="spellEnd"/>
-      <w:r>
-        <w:rPr>
-          <w:rFonts w:ascii="Cascadia Code" w:hAnsi="Cascadia Code" w:cs="Cascadia Code"/>
-          <w:sz w:val="18"/>
-          <w:szCs w:val="18"/>
-          <w:lang w:val="en-US"/>
-        </w:rPr>
-        <w:t xml:space="preserve"> entered something wrong.");</w:t>
-      </w:r>
-    </w:p>
-    <w:p>
-      <w:pPr>
-        <w:spacing w:after="0"/>
-        <w:rPr>
-          <w:rFonts w:ascii="Cascadia Code" w:hAnsi="Cascadia Code" w:cs="Cascadia Code"/>
-          <w:sz w:val="18"/>
-          <w:szCs w:val="18"/>
-          <w:lang w:val="en-US"/>
-        </w:rPr>
-      </w:pPr>
-      <w:r>
-        <w:rPr>
-          <w:rFonts w:ascii="Cascadia Code" w:hAnsi="Cascadia Code" w:cs="Cascadia Code"/>
-          <w:sz w:val="18"/>
-          <w:szCs w:val="18"/>
-          <w:lang w:val="en-US"/>
-        </w:rPr>
-        <w:t xml:space="preserve">        return </w:t>
-      </w:r>
-      <w:r>
-        <w:rPr>
-          <w:rFonts w:ascii="Cascadia Code" w:hAnsi="Cascadia Code" w:cs="Cascadia Code"/>
-          <w:sz w:val="18"/>
-          <w:szCs w:val="18"/>
-          <w:lang w:val="en-US"/>
-        </w:rPr>
-        <w:t>1</w:t>
-      </w:r>
-      <w:r>
-        <w:rPr>
-          <w:rFonts w:ascii="Cascadia Code" w:hAnsi="Cascadia Code" w:cs="Cascadia Code"/>
-          <w:sz w:val="18"/>
-          <w:szCs w:val="18"/>
-          <w:lang w:val="en-US"/>
-        </w:rPr>
-        <w:t>;</w:t>
-      </w:r>
-    </w:p>
-    <w:p>
-      <w:pPr>
-        <w:spacing w:after="0"/>
-        <w:rPr>
-          <w:rFonts w:ascii="Cascadia Code" w:hAnsi="Cascadia Code" w:cs="Cascadia Code"/>
-          <w:sz w:val="18"/>
-          <w:szCs w:val="18"/>
-          <w:lang w:val="en-US"/>
-        </w:rPr>
-      </w:pPr>
-      <w:r>
-        <w:rPr>
-          <w:rFonts w:ascii="Cascadia Code" w:hAnsi="Cascadia Code" w:cs="Cascadia Code"/>
-          <w:sz w:val="18"/>
-          <w:szCs w:val="18"/>
-          <w:lang w:val="en-US"/>
-        </w:rPr>
-        <w:t xml:space="preserve">    }</w:t>
-      </w:r>
-    </w:p>
-    <w:p>
-      <w:pPr>
-        <w:spacing w:after="0"/>
-        <w:rPr>
-          <w:rFonts w:ascii="Cascadia Code" w:hAnsi="Cascadia Code" w:cs="Cascadia Code"/>
-          <w:sz w:val="18"/>
-          <w:szCs w:val="18"/>
-          <w:lang w:val="en-US"/>
-        </w:rPr>
-      </w:pPr>
-      <w:r>
-        <w:rPr>
-          <w:rFonts w:ascii="Cascadia Code" w:hAnsi="Cascadia Code" w:cs="Cascadia Code"/>
-          <w:sz w:val="18"/>
-          <w:szCs w:val="18"/>
-          <w:lang w:val="en-US"/>
-        </w:rPr>
-        <w:t xml:space="preserve">    </w:t>
-      </w:r>
-      <w:proofErr w:type="spellStart"/>
-      <w:proofErr w:type="gramStart"/>
-      <w:r>
-        <w:rPr>
-          <w:rFonts w:ascii="Cascadia Code" w:hAnsi="Cascadia Code" w:cs="Cascadia Code"/>
-          <w:sz w:val="18"/>
-          <w:szCs w:val="18"/>
-          <w:lang w:val="en-US"/>
-        </w:rPr>
-        <w:t>printf</w:t>
-      </w:r>
-      <w:proofErr w:type="spellEnd"/>
-      <w:r>
-        <w:rPr>
-          <w:rFonts w:ascii="Cascadia Code" w:hAnsi="Cascadia Code" w:cs="Cascadia Code"/>
-          <w:sz w:val="18"/>
-          <w:szCs w:val="18"/>
-          <w:lang w:val="en-US"/>
-        </w:rPr>
-        <w:t>(</w:t>
-      </w:r>
-      <w:proofErr w:type="gramEnd"/>
-      <w:r>
-        <w:rPr>
-          <w:rFonts w:ascii="Cascadia Code" w:hAnsi="Cascadia Code" w:cs="Cascadia Code"/>
-          <w:sz w:val="18"/>
-          <w:szCs w:val="18"/>
-          <w:lang w:val="en-US"/>
-        </w:rPr>
-        <w:t>"\</w:t>
-      </w:r>
-      <w:proofErr w:type="spellStart"/>
-      <w:r>
-        <w:rPr>
-          <w:rFonts w:ascii="Cascadia Code" w:hAnsi="Cascadia Code" w:cs="Cascadia Code"/>
-          <w:sz w:val="18"/>
-          <w:szCs w:val="18"/>
-          <w:lang w:val="en-US"/>
-        </w:rPr>
-        <w:t>nNumber</w:t>
-      </w:r>
-      <w:proofErr w:type="spellEnd"/>
-      <w:r>
-        <w:rPr>
-          <w:rFonts w:ascii="Cascadia Code" w:hAnsi="Cascadia Code" w:cs="Cascadia Code"/>
-          <w:sz w:val="18"/>
-          <w:szCs w:val="18"/>
-          <w:lang w:val="en-US"/>
-        </w:rPr>
-        <w:t xml:space="preserve"> of days: %d", days);</w:t>
-      </w:r>
-    </w:p>
-    <w:p>
-      <w:pPr>
-        <w:spacing w:after="0"/>
-        <w:rPr>
-          <w:rFonts w:ascii="Cascadia Code" w:hAnsi="Cascadia Code" w:cs="Cascadia Code"/>
-          <w:sz w:val="18"/>
-          <w:szCs w:val="18"/>
-          <w:lang w:val="en-US"/>
-        </w:rPr>
-      </w:pPr>
-      <w:r>
-        <w:rPr>
-          <w:rFonts w:ascii="Cascadia Code" w:hAnsi="Cascadia Code" w:cs="Cascadia Code"/>
-          <w:sz w:val="18"/>
-          <w:szCs w:val="18"/>
-          <w:lang w:val="en-US"/>
-        </w:rPr>
-        <w:t xml:space="preserve">    return 0;</w:t>
-      </w:r>
-    </w:p>
-    <w:p>
-      <w:pPr>
-        <w:rPr>
-          <w:rFonts w:ascii="Cascadia Code" w:hAnsi="Cascadia Code" w:cs="Cascadia Code"/>
-          <w:sz w:val="18"/>
-          <w:szCs w:val="18"/>
-          <w:lang w:val="en-US"/>
-        </w:rPr>
-      </w:pPr>
-      <w:r>
-        <w:rPr>
-          <w:rFonts w:ascii="Cascadia Code" w:hAnsi="Cascadia Code" w:cs="Cascadia Code"/>
-          <w:sz w:val="18"/>
-          <w:szCs w:val="18"/>
-          <w:lang w:val="en-US"/>
-        </w:rPr>
-        <w:t>}</w:t>
-      </w:r>
-    </w:p>
-    <w:p>
-      <w:pPr>
+          <w:lang w:val="en-US"/>
+        </w:rPr>
+        <w:lastRenderedPageBreak/>
+        <w:t>Assignment 4:</w:t>
+      </w:r>
+    </w:p>
+    <w:p>
+      <w:pPr>
+        <w:jc w:val="both"/>
+        <w:rPr>
+          <w:rFonts w:ascii="Times New Roman" w:hAnsi="Times New Roman" w:cs="Times New Roman"/>
+        </w:rPr>
+      </w:pPr>
+      <w:r>
+        <w:rPr>
+          <w:rFonts w:ascii="Times New Roman" w:hAnsi="Times New Roman" w:cs="Times New Roman"/>
+        </w:rPr>
+        <w:t>Write a C program that takes an integer input representing a month (1 to 12) and a year. Use a switch statement to display the number of days in that month, considering leap years.</w:t>
+      </w:r>
+    </w:p>
+    <w:p>
+      <w:pPr>
+        <w:jc w:val="both"/>
+        <w:rPr>
+          <w:rFonts w:ascii="Cascadia Code" w:hAnsi="Cascadia Code" w:cs="Cascadia Code"/>
+          <w:sz w:val="20"/>
+          <w:szCs w:val="20"/>
+          <w:lang w:val="en-US"/>
+        </w:rPr>
+      </w:pPr>
+      <w:r>
         <w:rPr>
           <w:rFonts w:ascii="Times New Roman" w:hAnsi="Times New Roman" w:cs="Times New Roman"/>
           <w:b/>
@@ -6200,10 +4872,1321 @@
           <w:szCs w:val="24"/>
           <w:u w:val="single"/>
         </w:rPr>
-      </w:pPr>
-      <w:r>
-        <w:rPr>
-          <w:rFonts w:ascii="Times New Roman" w:hAnsi="Times New Roman" w:cs="Times New Roman"/>
+        <w:t xml:space="preserve">Source Code: </w:t>
+      </w:r>
+    </w:p>
+    <w:p>
+      <w:pPr>
+        <w:spacing w:after="0"/>
+        <w:rPr>
+          <w:rFonts w:ascii="Cascadia Code" w:hAnsi="Cascadia Code" w:cs="Cascadia Code"/>
+          <w:sz w:val="18"/>
+          <w:szCs w:val="18"/>
+          <w:lang w:val="en-US"/>
+        </w:rPr>
+      </w:pPr>
+      <w:r>
+        <w:rPr>
+          <w:rFonts w:ascii="Cascadia Code" w:hAnsi="Cascadia Code" w:cs="Cascadia Code"/>
+          <w:sz w:val="18"/>
+          <w:szCs w:val="18"/>
+          <w:lang w:val="en-US"/>
+        </w:rPr>
+        <w:t>#include &lt;</w:t>
+      </w:r>
+      <w:proofErr w:type="spellStart"/>
+      <w:r>
+        <w:rPr>
+          <w:rFonts w:ascii="Cascadia Code" w:hAnsi="Cascadia Code" w:cs="Cascadia Code"/>
+          <w:sz w:val="18"/>
+          <w:szCs w:val="18"/>
+          <w:lang w:val="en-US"/>
+        </w:rPr>
+        <w:t>stdio.h</w:t>
+      </w:r>
+      <w:proofErr w:type="spellEnd"/>
+      <w:r>
+        <w:rPr>
+          <w:rFonts w:ascii="Cascadia Code" w:hAnsi="Cascadia Code" w:cs="Cascadia Code"/>
+          <w:sz w:val="18"/>
+          <w:szCs w:val="18"/>
+          <w:lang w:val="en-US"/>
+        </w:rPr>
+        <w:t>&gt;</w:t>
+      </w:r>
+    </w:p>
+    <w:p>
+      <w:pPr>
+        <w:spacing w:after="0"/>
+        <w:rPr>
+          <w:rFonts w:ascii="Cascadia Code" w:hAnsi="Cascadia Code" w:cs="Cascadia Code"/>
+          <w:sz w:val="18"/>
+          <w:szCs w:val="18"/>
+          <w:lang w:val="en-US"/>
+        </w:rPr>
+      </w:pPr>
+      <w:r>
+        <w:rPr>
+          <w:rFonts w:ascii="Cascadia Code" w:hAnsi="Cascadia Code" w:cs="Cascadia Code"/>
+          <w:sz w:val="18"/>
+          <w:szCs w:val="18"/>
+          <w:lang w:val="en-US"/>
+        </w:rPr>
+        <w:t xml:space="preserve">int </w:t>
+      </w:r>
+      <w:proofErr w:type="gramStart"/>
+      <w:r>
+        <w:rPr>
+          <w:rFonts w:ascii="Cascadia Code" w:hAnsi="Cascadia Code" w:cs="Cascadia Code"/>
+          <w:sz w:val="18"/>
+          <w:szCs w:val="18"/>
+          <w:lang w:val="en-US"/>
+        </w:rPr>
+        <w:t>main(</w:t>
+      </w:r>
+      <w:proofErr w:type="gramEnd"/>
+      <w:r>
+        <w:rPr>
+          <w:rFonts w:ascii="Cascadia Code" w:hAnsi="Cascadia Code" w:cs="Cascadia Code"/>
+          <w:sz w:val="18"/>
+          <w:szCs w:val="18"/>
+          <w:lang w:val="en-US"/>
+        </w:rPr>
+        <w:t>)</w:t>
+      </w:r>
+    </w:p>
+    <w:p>
+      <w:pPr>
+        <w:spacing w:after="0"/>
+        <w:rPr>
+          <w:rFonts w:ascii="Cascadia Code" w:hAnsi="Cascadia Code" w:cs="Cascadia Code"/>
+          <w:sz w:val="18"/>
+          <w:szCs w:val="18"/>
+          <w:lang w:val="en-US"/>
+        </w:rPr>
+      </w:pPr>
+      <w:r>
+        <w:rPr>
+          <w:rFonts w:ascii="Cascadia Code" w:hAnsi="Cascadia Code" w:cs="Cascadia Code"/>
+          <w:sz w:val="18"/>
+          <w:szCs w:val="18"/>
+          <w:lang w:val="en-US"/>
+        </w:rPr>
+        <w:t>{</w:t>
+      </w:r>
+    </w:p>
+    <w:p>
+      <w:pPr>
+        <w:spacing w:after="0"/>
+        <w:rPr>
+          <w:rFonts w:ascii="Cascadia Code" w:hAnsi="Cascadia Code" w:cs="Cascadia Code"/>
+          <w:sz w:val="18"/>
+          <w:szCs w:val="18"/>
+          <w:lang w:val="en-US"/>
+        </w:rPr>
+      </w:pPr>
+      <w:r>
+        <w:rPr>
+          <w:rFonts w:ascii="Cascadia Code" w:hAnsi="Cascadia Code" w:cs="Cascadia Code"/>
+          <w:sz w:val="18"/>
+          <w:szCs w:val="18"/>
+          <w:lang w:val="en-US"/>
+        </w:rPr>
+        <w:t xml:space="preserve">    int month, year, days;</w:t>
+      </w:r>
+    </w:p>
+    <w:p>
+      <w:pPr>
+        <w:spacing w:after="0"/>
+        <w:rPr>
+          <w:rFonts w:ascii="Cascadia Code" w:hAnsi="Cascadia Code" w:cs="Cascadia Code"/>
+          <w:sz w:val="18"/>
+          <w:szCs w:val="18"/>
+          <w:lang w:val="en-US"/>
+        </w:rPr>
+      </w:pPr>
+      <w:r>
+        <w:rPr>
+          <w:rFonts w:ascii="Cascadia Code" w:hAnsi="Cascadia Code" w:cs="Cascadia Code"/>
+          <w:sz w:val="18"/>
+          <w:szCs w:val="18"/>
+          <w:lang w:val="en-US"/>
+        </w:rPr>
+        <w:t xml:space="preserve">    </w:t>
+      </w:r>
+      <w:proofErr w:type="spellStart"/>
+      <w:proofErr w:type="gramStart"/>
+      <w:r>
+        <w:rPr>
+          <w:rFonts w:ascii="Cascadia Code" w:hAnsi="Cascadia Code" w:cs="Cascadia Code"/>
+          <w:sz w:val="18"/>
+          <w:szCs w:val="18"/>
+          <w:lang w:val="en-US"/>
+        </w:rPr>
+        <w:t>printf</w:t>
+      </w:r>
+      <w:proofErr w:type="spellEnd"/>
+      <w:r>
+        <w:rPr>
+          <w:rFonts w:ascii="Cascadia Code" w:hAnsi="Cascadia Code" w:cs="Cascadia Code"/>
+          <w:sz w:val="18"/>
+          <w:szCs w:val="18"/>
+          <w:lang w:val="en-US"/>
+        </w:rPr>
+        <w:t>(</w:t>
+      </w:r>
+      <w:proofErr w:type="gramEnd"/>
+      <w:r>
+        <w:rPr>
+          <w:rFonts w:ascii="Cascadia Code" w:hAnsi="Cascadia Code" w:cs="Cascadia Code"/>
+          <w:sz w:val="18"/>
+          <w:szCs w:val="18"/>
+          <w:lang w:val="en-US"/>
+        </w:rPr>
+        <w:t>"Enter the month (1 to 12) and year: ");</w:t>
+      </w:r>
+    </w:p>
+    <w:p>
+      <w:pPr>
+        <w:spacing w:after="0"/>
+        <w:rPr>
+          <w:rFonts w:ascii="Cascadia Code" w:hAnsi="Cascadia Code" w:cs="Cascadia Code"/>
+          <w:sz w:val="18"/>
+          <w:szCs w:val="18"/>
+          <w:lang w:val="en-US"/>
+        </w:rPr>
+      </w:pPr>
+      <w:r>
+        <w:rPr>
+          <w:rFonts w:ascii="Cascadia Code" w:hAnsi="Cascadia Code" w:cs="Cascadia Code"/>
+          <w:sz w:val="18"/>
+          <w:szCs w:val="18"/>
+          <w:lang w:val="en-US"/>
+        </w:rPr>
+        <w:t xml:space="preserve">    </w:t>
+      </w:r>
+      <w:proofErr w:type="spellStart"/>
+      <w:proofErr w:type="gramStart"/>
+      <w:r>
+        <w:rPr>
+          <w:rFonts w:ascii="Cascadia Code" w:hAnsi="Cascadia Code" w:cs="Cascadia Code"/>
+          <w:sz w:val="18"/>
+          <w:szCs w:val="18"/>
+          <w:lang w:val="en-US"/>
+        </w:rPr>
+        <w:t>scanf</w:t>
+      </w:r>
+      <w:proofErr w:type="spellEnd"/>
+      <w:r>
+        <w:rPr>
+          <w:rFonts w:ascii="Cascadia Code" w:hAnsi="Cascadia Code" w:cs="Cascadia Code"/>
+          <w:sz w:val="18"/>
+          <w:szCs w:val="18"/>
+          <w:lang w:val="en-US"/>
+        </w:rPr>
+        <w:t>(</w:t>
+      </w:r>
+      <w:proofErr w:type="gramEnd"/>
+      <w:r>
+        <w:rPr>
+          <w:rFonts w:ascii="Cascadia Code" w:hAnsi="Cascadia Code" w:cs="Cascadia Code"/>
+          <w:sz w:val="18"/>
+          <w:szCs w:val="18"/>
+          <w:lang w:val="en-US"/>
+        </w:rPr>
+        <w:t>"%d %d", &amp;month, &amp;year);</w:t>
+      </w:r>
+    </w:p>
+    <w:p>
+      <w:pPr>
+        <w:spacing w:after="0"/>
+        <w:rPr>
+          <w:rFonts w:ascii="Cascadia Code" w:hAnsi="Cascadia Code" w:cs="Cascadia Code"/>
+          <w:sz w:val="18"/>
+          <w:szCs w:val="18"/>
+          <w:lang w:val="en-US"/>
+        </w:rPr>
+      </w:pPr>
+      <w:r>
+        <w:rPr>
+          <w:rFonts w:ascii="Cascadia Code" w:hAnsi="Cascadia Code" w:cs="Cascadia Code"/>
+          <w:sz w:val="18"/>
+          <w:szCs w:val="18"/>
+          <w:lang w:val="en-US"/>
+        </w:rPr>
+        <w:t xml:space="preserve">    switch (month)</w:t>
+      </w:r>
+    </w:p>
+    <w:p>
+      <w:pPr>
+        <w:spacing w:after="0"/>
+        <w:rPr>
+          <w:rFonts w:ascii="Cascadia Code" w:hAnsi="Cascadia Code" w:cs="Cascadia Code"/>
+          <w:sz w:val="18"/>
+          <w:szCs w:val="18"/>
+          <w:lang w:val="en-US"/>
+        </w:rPr>
+      </w:pPr>
+      <w:r>
+        <w:rPr>
+          <w:rFonts w:ascii="Cascadia Code" w:hAnsi="Cascadia Code" w:cs="Cascadia Code"/>
+          <w:sz w:val="18"/>
+          <w:szCs w:val="18"/>
+          <w:lang w:val="en-US"/>
+        </w:rPr>
+        <w:t xml:space="preserve">    {</w:t>
+      </w:r>
+    </w:p>
+    <w:p>
+      <w:pPr>
+        <w:spacing w:after="0"/>
+        <w:rPr>
+          <w:rFonts w:ascii="Cascadia Code" w:hAnsi="Cascadia Code" w:cs="Cascadia Code"/>
+          <w:sz w:val="18"/>
+          <w:szCs w:val="18"/>
+          <w:lang w:val="en-US"/>
+        </w:rPr>
+      </w:pPr>
+      <w:r>
+        <w:rPr>
+          <w:rFonts w:ascii="Cascadia Code" w:hAnsi="Cascadia Code" w:cs="Cascadia Code"/>
+          <w:sz w:val="18"/>
+          <w:szCs w:val="18"/>
+          <w:lang w:val="en-US"/>
+        </w:rPr>
+        <w:t xml:space="preserve">    case 1:  </w:t>
+      </w:r>
+      <w:r>
+        <w:rPr>
+          <w:rFonts w:ascii="Cascadia Code" w:hAnsi="Cascadia Code" w:cs="Cascadia Code"/>
+          <w:i/>
+          <w:iCs/>
+          <w:color w:val="404040" w:themeColor="text1" w:themeTint="BF"/>
+          <w:sz w:val="18"/>
+          <w:szCs w:val="18"/>
+          <w:lang w:val="en-US"/>
+        </w:rPr>
+        <w:t xml:space="preserve">// </w:t>
+      </w:r>
+      <w:proofErr w:type="spellStart"/>
+      <w:r>
+        <w:rPr>
+          <w:rFonts w:ascii="Cascadia Code" w:hAnsi="Cascadia Code" w:cs="Cascadia Code"/>
+          <w:i/>
+          <w:iCs/>
+          <w:color w:val="404040" w:themeColor="text1" w:themeTint="BF"/>
+          <w:sz w:val="18"/>
+          <w:szCs w:val="18"/>
+          <w:lang w:val="en-US"/>
+        </w:rPr>
+        <w:t>jan</w:t>
+      </w:r>
+      <w:proofErr w:type="spellEnd"/>
+    </w:p>
+    <w:p>
+      <w:pPr>
+        <w:spacing w:after="0"/>
+        <w:rPr>
+          <w:rFonts w:ascii="Cascadia Code" w:hAnsi="Cascadia Code" w:cs="Cascadia Code"/>
+          <w:sz w:val="18"/>
+          <w:szCs w:val="18"/>
+          <w:lang w:val="en-US"/>
+        </w:rPr>
+      </w:pPr>
+      <w:r>
+        <w:rPr>
+          <w:rFonts w:ascii="Cascadia Code" w:hAnsi="Cascadia Code" w:cs="Cascadia Code"/>
+          <w:sz w:val="18"/>
+          <w:szCs w:val="18"/>
+          <w:lang w:val="en-US"/>
+        </w:rPr>
+        <w:t xml:space="preserve">    case 3:  </w:t>
+      </w:r>
+      <w:r>
+        <w:rPr>
+          <w:rFonts w:ascii="Cascadia Code" w:hAnsi="Cascadia Code" w:cs="Cascadia Code"/>
+          <w:i/>
+          <w:iCs/>
+          <w:color w:val="404040" w:themeColor="text1" w:themeTint="BF"/>
+          <w:sz w:val="18"/>
+          <w:szCs w:val="18"/>
+          <w:lang w:val="en-US"/>
+        </w:rPr>
+        <w:t>// mar</w:t>
+      </w:r>
+    </w:p>
+    <w:p>
+      <w:pPr>
+        <w:spacing w:after="0"/>
+        <w:rPr>
+          <w:rFonts w:ascii="Cascadia Code" w:hAnsi="Cascadia Code" w:cs="Cascadia Code"/>
+          <w:sz w:val="18"/>
+          <w:szCs w:val="18"/>
+          <w:lang w:val="en-US"/>
+        </w:rPr>
+      </w:pPr>
+      <w:r>
+        <w:rPr>
+          <w:rFonts w:ascii="Cascadia Code" w:hAnsi="Cascadia Code" w:cs="Cascadia Code"/>
+          <w:sz w:val="18"/>
+          <w:szCs w:val="18"/>
+          <w:lang w:val="en-US"/>
+        </w:rPr>
+        <w:t xml:space="preserve">    case 5:  </w:t>
+      </w:r>
+      <w:r>
+        <w:rPr>
+          <w:rFonts w:ascii="Cascadia Code" w:hAnsi="Cascadia Code" w:cs="Cascadia Code"/>
+          <w:i/>
+          <w:iCs/>
+          <w:color w:val="404040" w:themeColor="text1" w:themeTint="BF"/>
+          <w:sz w:val="18"/>
+          <w:szCs w:val="18"/>
+          <w:lang w:val="en-US"/>
+        </w:rPr>
+        <w:t>// may</w:t>
+      </w:r>
+    </w:p>
+    <w:p>
+      <w:pPr>
+        <w:spacing w:after="0"/>
+        <w:rPr>
+          <w:rFonts w:ascii="Cascadia Code" w:hAnsi="Cascadia Code" w:cs="Cascadia Code"/>
+          <w:sz w:val="18"/>
+          <w:szCs w:val="18"/>
+          <w:lang w:val="en-US"/>
+        </w:rPr>
+      </w:pPr>
+      <w:r>
+        <w:rPr>
+          <w:rFonts w:ascii="Cascadia Code" w:hAnsi="Cascadia Code" w:cs="Cascadia Code"/>
+          <w:sz w:val="18"/>
+          <w:szCs w:val="18"/>
+          <w:lang w:val="en-US"/>
+        </w:rPr>
+        <w:t xml:space="preserve">    case 7:  </w:t>
+      </w:r>
+      <w:r>
+        <w:rPr>
+          <w:rFonts w:ascii="Cascadia Code" w:hAnsi="Cascadia Code" w:cs="Cascadia Code"/>
+          <w:i/>
+          <w:iCs/>
+          <w:color w:val="404040" w:themeColor="text1" w:themeTint="BF"/>
+          <w:sz w:val="18"/>
+          <w:szCs w:val="18"/>
+          <w:lang w:val="en-US"/>
+        </w:rPr>
+        <w:t xml:space="preserve">// </w:t>
+      </w:r>
+      <w:proofErr w:type="spellStart"/>
+      <w:r>
+        <w:rPr>
+          <w:rFonts w:ascii="Cascadia Code" w:hAnsi="Cascadia Code" w:cs="Cascadia Code"/>
+          <w:i/>
+          <w:iCs/>
+          <w:color w:val="404040" w:themeColor="text1" w:themeTint="BF"/>
+          <w:sz w:val="18"/>
+          <w:szCs w:val="18"/>
+          <w:lang w:val="en-US"/>
+        </w:rPr>
+        <w:t>jul</w:t>
+      </w:r>
+      <w:proofErr w:type="spellEnd"/>
+    </w:p>
+    <w:p>
+      <w:pPr>
+        <w:spacing w:after="0"/>
+        <w:rPr>
+          <w:rFonts w:ascii="Cascadia Code" w:hAnsi="Cascadia Code" w:cs="Cascadia Code"/>
+          <w:sz w:val="18"/>
+          <w:szCs w:val="18"/>
+          <w:lang w:val="en-US"/>
+        </w:rPr>
+      </w:pPr>
+      <w:r>
+        <w:rPr>
+          <w:rFonts w:ascii="Cascadia Code" w:hAnsi="Cascadia Code" w:cs="Cascadia Code"/>
+          <w:sz w:val="18"/>
+          <w:szCs w:val="18"/>
+          <w:lang w:val="en-US"/>
+        </w:rPr>
+        <w:t xml:space="preserve">    case 8:  </w:t>
+      </w:r>
+      <w:r>
+        <w:rPr>
+          <w:rFonts w:ascii="Cascadia Code" w:hAnsi="Cascadia Code" w:cs="Cascadia Code"/>
+          <w:i/>
+          <w:iCs/>
+          <w:color w:val="404040" w:themeColor="text1" w:themeTint="BF"/>
+          <w:sz w:val="18"/>
+          <w:szCs w:val="18"/>
+          <w:lang w:val="en-US"/>
+        </w:rPr>
+        <w:t xml:space="preserve">// </w:t>
+      </w:r>
+      <w:proofErr w:type="spellStart"/>
+      <w:r>
+        <w:rPr>
+          <w:rFonts w:ascii="Cascadia Code" w:hAnsi="Cascadia Code" w:cs="Cascadia Code"/>
+          <w:i/>
+          <w:iCs/>
+          <w:color w:val="404040" w:themeColor="text1" w:themeTint="BF"/>
+          <w:sz w:val="18"/>
+          <w:szCs w:val="18"/>
+          <w:lang w:val="en-US"/>
+        </w:rPr>
+        <w:t>aug</w:t>
+      </w:r>
+      <w:proofErr w:type="spellEnd"/>
+    </w:p>
+    <w:p>
+      <w:pPr>
+        <w:spacing w:after="0"/>
+        <w:rPr>
+          <w:rFonts w:ascii="Cascadia Code" w:hAnsi="Cascadia Code" w:cs="Cascadia Code"/>
+          <w:sz w:val="18"/>
+          <w:szCs w:val="18"/>
+          <w:lang w:val="en-US"/>
+        </w:rPr>
+      </w:pPr>
+      <w:r>
+        <w:rPr>
+          <w:rFonts w:ascii="Cascadia Code" w:hAnsi="Cascadia Code" w:cs="Cascadia Code"/>
+          <w:sz w:val="18"/>
+          <w:szCs w:val="18"/>
+          <w:lang w:val="en-US"/>
+        </w:rPr>
+        <w:t xml:space="preserve">    case 10: </w:t>
+      </w:r>
+      <w:r>
+        <w:rPr>
+          <w:rFonts w:ascii="Cascadia Code" w:hAnsi="Cascadia Code" w:cs="Cascadia Code"/>
+          <w:i/>
+          <w:iCs/>
+          <w:color w:val="404040" w:themeColor="text1" w:themeTint="BF"/>
+          <w:sz w:val="18"/>
+          <w:szCs w:val="18"/>
+          <w:lang w:val="en-US"/>
+        </w:rPr>
+        <w:t>// oct</w:t>
+      </w:r>
+    </w:p>
+    <w:p>
+      <w:pPr>
+        <w:spacing w:after="0"/>
+        <w:rPr>
+          <w:rFonts w:ascii="Cascadia Code" w:hAnsi="Cascadia Code" w:cs="Cascadia Code"/>
+          <w:sz w:val="18"/>
+          <w:szCs w:val="18"/>
+          <w:lang w:val="en-US"/>
+        </w:rPr>
+      </w:pPr>
+      <w:r>
+        <w:rPr>
+          <w:rFonts w:ascii="Cascadia Code" w:hAnsi="Cascadia Code" w:cs="Cascadia Code"/>
+          <w:sz w:val="18"/>
+          <w:szCs w:val="18"/>
+          <w:lang w:val="en-US"/>
+        </w:rPr>
+        <w:t xml:space="preserve">    case 12: </w:t>
+      </w:r>
+      <w:r>
+        <w:rPr>
+          <w:rFonts w:ascii="Cascadia Code" w:hAnsi="Cascadia Code" w:cs="Cascadia Code"/>
+          <w:i/>
+          <w:iCs/>
+          <w:color w:val="404040" w:themeColor="text1" w:themeTint="BF"/>
+          <w:sz w:val="18"/>
+          <w:szCs w:val="18"/>
+          <w:lang w:val="en-US"/>
+        </w:rPr>
+        <w:t>// dec</w:t>
+      </w:r>
+    </w:p>
+    <w:p>
+      <w:pPr>
+        <w:spacing w:after="0"/>
+        <w:rPr>
+          <w:rFonts w:ascii="Cascadia Code" w:hAnsi="Cascadia Code" w:cs="Cascadia Code"/>
+          <w:sz w:val="18"/>
+          <w:szCs w:val="18"/>
+          <w:lang w:val="en-US"/>
+        </w:rPr>
+      </w:pPr>
+      <w:r>
+        <w:rPr>
+          <w:rFonts w:ascii="Cascadia Code" w:hAnsi="Cascadia Code" w:cs="Cascadia Code"/>
+          <w:sz w:val="18"/>
+          <w:szCs w:val="18"/>
+          <w:lang w:val="en-US"/>
+        </w:rPr>
+        <w:t xml:space="preserve">        days = 31;</w:t>
+      </w:r>
+    </w:p>
+    <w:p>
+      <w:pPr>
+        <w:spacing w:after="0"/>
+        <w:rPr>
+          <w:rFonts w:ascii="Cascadia Code" w:hAnsi="Cascadia Code" w:cs="Cascadia Code"/>
+          <w:sz w:val="18"/>
+          <w:szCs w:val="18"/>
+          <w:lang w:val="en-US"/>
+        </w:rPr>
+      </w:pPr>
+      <w:r>
+        <w:rPr>
+          <w:rFonts w:ascii="Cascadia Code" w:hAnsi="Cascadia Code" w:cs="Cascadia Code"/>
+          <w:sz w:val="18"/>
+          <w:szCs w:val="18"/>
+          <w:lang w:val="en-US"/>
+        </w:rPr>
+        <w:t xml:space="preserve">        break;</w:t>
+      </w:r>
+    </w:p>
+    <w:p>
+      <w:pPr>
+        <w:spacing w:after="0"/>
+        <w:rPr>
+          <w:rFonts w:ascii="Cascadia Code" w:hAnsi="Cascadia Code" w:cs="Cascadia Code"/>
+          <w:sz w:val="18"/>
+          <w:szCs w:val="18"/>
+          <w:lang w:val="en-US"/>
+        </w:rPr>
+      </w:pPr>
+      <w:r>
+        <w:rPr>
+          <w:rFonts w:ascii="Cascadia Code" w:hAnsi="Cascadia Code" w:cs="Cascadia Code"/>
+          <w:sz w:val="18"/>
+          <w:szCs w:val="18"/>
+          <w:lang w:val="en-US"/>
+        </w:rPr>
+        <w:t xml:space="preserve">    case 4:  </w:t>
+      </w:r>
+      <w:r>
+        <w:rPr>
+          <w:rFonts w:ascii="Cascadia Code" w:hAnsi="Cascadia Code" w:cs="Cascadia Code"/>
+          <w:i/>
+          <w:iCs/>
+          <w:color w:val="404040" w:themeColor="text1" w:themeTint="BF"/>
+          <w:sz w:val="18"/>
+          <w:szCs w:val="18"/>
+          <w:lang w:val="en-US"/>
+        </w:rPr>
+        <w:t xml:space="preserve">// </w:t>
+      </w:r>
+      <w:proofErr w:type="spellStart"/>
+      <w:r>
+        <w:rPr>
+          <w:rFonts w:ascii="Cascadia Code" w:hAnsi="Cascadia Code" w:cs="Cascadia Code"/>
+          <w:i/>
+          <w:iCs/>
+          <w:color w:val="404040" w:themeColor="text1" w:themeTint="BF"/>
+          <w:sz w:val="18"/>
+          <w:szCs w:val="18"/>
+          <w:lang w:val="en-US"/>
+        </w:rPr>
+        <w:t>apr</w:t>
+      </w:r>
+      <w:proofErr w:type="spellEnd"/>
+    </w:p>
+    <w:p>
+      <w:pPr>
+        <w:spacing w:after="0"/>
+        <w:rPr>
+          <w:rFonts w:ascii="Cascadia Code" w:hAnsi="Cascadia Code" w:cs="Cascadia Code"/>
+          <w:sz w:val="18"/>
+          <w:szCs w:val="18"/>
+          <w:lang w:val="en-US"/>
+        </w:rPr>
+      </w:pPr>
+      <w:r>
+        <w:rPr>
+          <w:rFonts w:ascii="Cascadia Code" w:hAnsi="Cascadia Code" w:cs="Cascadia Code"/>
+          <w:sz w:val="18"/>
+          <w:szCs w:val="18"/>
+          <w:lang w:val="en-US"/>
+        </w:rPr>
+        <w:t xml:space="preserve">    case 6:  </w:t>
+      </w:r>
+      <w:r>
+        <w:rPr>
+          <w:rFonts w:ascii="Cascadia Code" w:hAnsi="Cascadia Code" w:cs="Cascadia Code"/>
+          <w:i/>
+          <w:iCs/>
+          <w:color w:val="404040" w:themeColor="text1" w:themeTint="BF"/>
+          <w:sz w:val="18"/>
+          <w:szCs w:val="18"/>
+          <w:lang w:val="en-US"/>
+        </w:rPr>
+        <w:t xml:space="preserve">// </w:t>
+      </w:r>
+      <w:proofErr w:type="spellStart"/>
+      <w:r>
+        <w:rPr>
+          <w:rFonts w:ascii="Cascadia Code" w:hAnsi="Cascadia Code" w:cs="Cascadia Code"/>
+          <w:i/>
+          <w:iCs/>
+          <w:color w:val="404040" w:themeColor="text1" w:themeTint="BF"/>
+          <w:sz w:val="18"/>
+          <w:szCs w:val="18"/>
+          <w:lang w:val="en-US"/>
+        </w:rPr>
+        <w:t>jun</w:t>
+      </w:r>
+      <w:proofErr w:type="spellEnd"/>
+    </w:p>
+    <w:p>
+      <w:pPr>
+        <w:spacing w:after="0"/>
+        <w:rPr>
+          <w:rFonts w:ascii="Cascadia Code" w:hAnsi="Cascadia Code" w:cs="Cascadia Code"/>
+          <w:sz w:val="18"/>
+          <w:szCs w:val="18"/>
+          <w:lang w:val="en-US"/>
+        </w:rPr>
+      </w:pPr>
+      <w:r>
+        <w:rPr>
+          <w:rFonts w:ascii="Cascadia Code" w:hAnsi="Cascadia Code" w:cs="Cascadia Code"/>
+          <w:sz w:val="18"/>
+          <w:szCs w:val="18"/>
+          <w:lang w:val="en-US"/>
+        </w:rPr>
+        <w:t xml:space="preserve">    case 9:  </w:t>
+      </w:r>
+      <w:r>
+        <w:rPr>
+          <w:rFonts w:ascii="Cascadia Code" w:hAnsi="Cascadia Code" w:cs="Cascadia Code"/>
+          <w:i/>
+          <w:iCs/>
+          <w:color w:val="404040" w:themeColor="text1" w:themeTint="BF"/>
+          <w:sz w:val="18"/>
+          <w:szCs w:val="18"/>
+          <w:lang w:val="en-US"/>
+        </w:rPr>
+        <w:t xml:space="preserve">// </w:t>
+      </w:r>
+      <w:proofErr w:type="spellStart"/>
+      <w:r>
+        <w:rPr>
+          <w:rFonts w:ascii="Cascadia Code" w:hAnsi="Cascadia Code" w:cs="Cascadia Code"/>
+          <w:i/>
+          <w:iCs/>
+          <w:color w:val="404040" w:themeColor="text1" w:themeTint="BF"/>
+          <w:sz w:val="18"/>
+          <w:szCs w:val="18"/>
+          <w:lang w:val="en-US"/>
+        </w:rPr>
+        <w:t>sep</w:t>
+      </w:r>
+      <w:proofErr w:type="spellEnd"/>
+    </w:p>
+    <w:p>
+      <w:pPr>
+        <w:spacing w:after="0"/>
+        <w:rPr>
+          <w:rFonts w:ascii="Cascadia Code" w:hAnsi="Cascadia Code" w:cs="Cascadia Code"/>
+          <w:sz w:val="18"/>
+          <w:szCs w:val="18"/>
+          <w:lang w:val="en-US"/>
+        </w:rPr>
+      </w:pPr>
+      <w:r>
+        <w:rPr>
+          <w:rFonts w:ascii="Cascadia Code" w:hAnsi="Cascadia Code" w:cs="Cascadia Code"/>
+          <w:sz w:val="18"/>
+          <w:szCs w:val="18"/>
+          <w:lang w:val="en-US"/>
+        </w:rPr>
+        <w:t xml:space="preserve">    case 11: </w:t>
+      </w:r>
+      <w:r>
+        <w:rPr>
+          <w:rFonts w:ascii="Cascadia Code" w:hAnsi="Cascadia Code" w:cs="Cascadia Code"/>
+          <w:i/>
+          <w:iCs/>
+          <w:color w:val="404040" w:themeColor="text1" w:themeTint="BF"/>
+          <w:sz w:val="18"/>
+          <w:szCs w:val="18"/>
+          <w:lang w:val="en-US"/>
+        </w:rPr>
+        <w:t xml:space="preserve">// </w:t>
+      </w:r>
+      <w:proofErr w:type="spellStart"/>
+      <w:r>
+        <w:rPr>
+          <w:rFonts w:ascii="Cascadia Code" w:hAnsi="Cascadia Code" w:cs="Cascadia Code"/>
+          <w:i/>
+          <w:iCs/>
+          <w:color w:val="404040" w:themeColor="text1" w:themeTint="BF"/>
+          <w:sz w:val="18"/>
+          <w:szCs w:val="18"/>
+          <w:lang w:val="en-US"/>
+        </w:rPr>
+        <w:t>nov</w:t>
+      </w:r>
+      <w:proofErr w:type="spellEnd"/>
+    </w:p>
+    <w:p>
+      <w:pPr>
+        <w:spacing w:after="0"/>
+        <w:rPr>
+          <w:rFonts w:ascii="Cascadia Code" w:hAnsi="Cascadia Code" w:cs="Cascadia Code"/>
+          <w:sz w:val="18"/>
+          <w:szCs w:val="18"/>
+          <w:lang w:val="en-US"/>
+        </w:rPr>
+      </w:pPr>
+      <w:r>
+        <w:rPr>
+          <w:rFonts w:ascii="Cascadia Code" w:hAnsi="Cascadia Code" w:cs="Cascadia Code"/>
+          <w:sz w:val="18"/>
+          <w:szCs w:val="18"/>
+          <w:lang w:val="en-US"/>
+        </w:rPr>
+        <w:t xml:space="preserve">        days = 30;</w:t>
+      </w:r>
+    </w:p>
+    <w:p>
+      <w:pPr>
+        <w:spacing w:after="0"/>
+        <w:rPr>
+          <w:rFonts w:ascii="Cascadia Code" w:hAnsi="Cascadia Code" w:cs="Cascadia Code"/>
+          <w:sz w:val="18"/>
+          <w:szCs w:val="18"/>
+          <w:lang w:val="en-US"/>
+        </w:rPr>
+      </w:pPr>
+      <w:r>
+        <w:rPr>
+          <w:rFonts w:ascii="Cascadia Code" w:hAnsi="Cascadia Code" w:cs="Cascadia Code"/>
+          <w:sz w:val="18"/>
+          <w:szCs w:val="18"/>
+          <w:lang w:val="en-US"/>
+        </w:rPr>
+        <w:t xml:space="preserve">        break;</w:t>
+      </w:r>
+    </w:p>
+    <w:p>
+      <w:pPr>
+        <w:spacing w:after="0"/>
+        <w:rPr>
+          <w:rFonts w:ascii="Cascadia Code" w:hAnsi="Cascadia Code" w:cs="Cascadia Code"/>
+          <w:sz w:val="18"/>
+          <w:szCs w:val="18"/>
+          <w:lang w:val="en-US"/>
+        </w:rPr>
+      </w:pPr>
+      <w:r>
+        <w:rPr>
+          <w:rFonts w:ascii="Cascadia Code" w:hAnsi="Cascadia Code" w:cs="Cascadia Code"/>
+          <w:sz w:val="18"/>
+          <w:szCs w:val="18"/>
+          <w:lang w:val="en-US"/>
+        </w:rPr>
+        <w:t xml:space="preserve">    case 2: </w:t>
+      </w:r>
+      <w:r>
+        <w:rPr>
+          <w:rFonts w:ascii="Cascadia Code" w:hAnsi="Cascadia Code" w:cs="Cascadia Code"/>
+          <w:i/>
+          <w:iCs/>
+          <w:color w:val="404040" w:themeColor="text1" w:themeTint="BF"/>
+          <w:sz w:val="18"/>
+          <w:szCs w:val="18"/>
+          <w:lang w:val="en-US"/>
+        </w:rPr>
+        <w:t xml:space="preserve">// </w:t>
+      </w:r>
+      <w:proofErr w:type="spellStart"/>
+      <w:r>
+        <w:rPr>
+          <w:rFonts w:ascii="Cascadia Code" w:hAnsi="Cascadia Code" w:cs="Cascadia Code"/>
+          <w:i/>
+          <w:iCs/>
+          <w:color w:val="404040" w:themeColor="text1" w:themeTint="BF"/>
+          <w:sz w:val="18"/>
+          <w:szCs w:val="18"/>
+          <w:lang w:val="en-US"/>
+        </w:rPr>
+        <w:t>feb</w:t>
+      </w:r>
+      <w:proofErr w:type="spellEnd"/>
+    </w:p>
+    <w:p>
+      <w:pPr>
+        <w:spacing w:after="0"/>
+        <w:rPr>
+          <w:rFonts w:ascii="Cascadia Code" w:hAnsi="Cascadia Code" w:cs="Cascadia Code"/>
+          <w:sz w:val="18"/>
+          <w:szCs w:val="18"/>
+          <w:lang w:val="en-US"/>
+        </w:rPr>
+      </w:pPr>
+      <w:r>
+        <w:rPr>
+          <w:rFonts w:ascii="Cascadia Code" w:hAnsi="Cascadia Code" w:cs="Cascadia Code"/>
+          <w:sz w:val="18"/>
+          <w:szCs w:val="18"/>
+          <w:lang w:val="en-US"/>
+        </w:rPr>
+        <w:t xml:space="preserve">        if ((year % 400 == 0) || ((year % 4 == 0) &amp;&amp; (year % </w:t>
+      </w:r>
+      <w:proofErr w:type="gramStart"/>
+      <w:r>
+        <w:rPr>
+          <w:rFonts w:ascii="Cascadia Code" w:hAnsi="Cascadia Code" w:cs="Cascadia Code"/>
+          <w:sz w:val="18"/>
+          <w:szCs w:val="18"/>
+          <w:lang w:val="en-US"/>
+        </w:rPr>
+        <w:t>100 !</w:t>
+      </w:r>
+      <w:proofErr w:type="gramEnd"/>
+      <w:r>
+        <w:rPr>
+          <w:rFonts w:ascii="Cascadia Code" w:hAnsi="Cascadia Code" w:cs="Cascadia Code"/>
+          <w:sz w:val="18"/>
+          <w:szCs w:val="18"/>
+          <w:lang w:val="en-US"/>
+        </w:rPr>
+        <w:t>= 0)))</w:t>
+      </w:r>
+    </w:p>
+    <w:p>
+      <w:pPr>
+        <w:spacing w:after="0"/>
+        <w:rPr>
+          <w:rFonts w:ascii="Cascadia Code" w:hAnsi="Cascadia Code" w:cs="Cascadia Code"/>
+          <w:sz w:val="18"/>
+          <w:szCs w:val="18"/>
+          <w:lang w:val="en-US"/>
+        </w:rPr>
+      </w:pPr>
+      <w:r>
+        <w:rPr>
+          <w:rFonts w:ascii="Cascadia Code" w:hAnsi="Cascadia Code" w:cs="Cascadia Code"/>
+          <w:sz w:val="18"/>
+          <w:szCs w:val="18"/>
+          <w:lang w:val="en-US"/>
+        </w:rPr>
+        <w:t xml:space="preserve">        {</w:t>
+      </w:r>
+    </w:p>
+    <w:p>
+      <w:pPr>
+        <w:spacing w:after="0"/>
+        <w:rPr>
+          <w:rFonts w:ascii="Cascadia Code" w:hAnsi="Cascadia Code" w:cs="Cascadia Code"/>
+          <w:sz w:val="18"/>
+          <w:szCs w:val="18"/>
+          <w:lang w:val="en-US"/>
+        </w:rPr>
+      </w:pPr>
+      <w:r>
+        <w:rPr>
+          <w:rFonts w:ascii="Cascadia Code" w:hAnsi="Cascadia Code" w:cs="Cascadia Code"/>
+          <w:sz w:val="18"/>
+          <w:szCs w:val="18"/>
+          <w:lang w:val="en-US"/>
+        </w:rPr>
+        <w:t xml:space="preserve">            days = 29;</w:t>
+      </w:r>
+    </w:p>
+    <w:p>
+      <w:pPr>
+        <w:spacing w:after="0"/>
+        <w:rPr>
+          <w:rFonts w:ascii="Cascadia Code" w:hAnsi="Cascadia Code" w:cs="Cascadia Code"/>
+          <w:sz w:val="18"/>
+          <w:szCs w:val="18"/>
+          <w:lang w:val="en-US"/>
+        </w:rPr>
+      </w:pPr>
+      <w:r>
+        <w:rPr>
+          <w:rFonts w:ascii="Cascadia Code" w:hAnsi="Cascadia Code" w:cs="Cascadia Code"/>
+          <w:sz w:val="18"/>
+          <w:szCs w:val="18"/>
+          <w:lang w:val="en-US"/>
+        </w:rPr>
+        <w:t xml:space="preserve">        }</w:t>
+      </w:r>
+    </w:p>
+    <w:p>
+      <w:pPr>
+        <w:spacing w:after="0"/>
+        <w:rPr>
+          <w:rFonts w:ascii="Cascadia Code" w:hAnsi="Cascadia Code" w:cs="Cascadia Code"/>
+          <w:sz w:val="18"/>
+          <w:szCs w:val="18"/>
+          <w:lang w:val="en-US"/>
+        </w:rPr>
+      </w:pPr>
+      <w:r>
+        <w:rPr>
+          <w:rFonts w:ascii="Cascadia Code" w:hAnsi="Cascadia Code" w:cs="Cascadia Code"/>
+          <w:sz w:val="18"/>
+          <w:szCs w:val="18"/>
+          <w:lang w:val="en-US"/>
+        </w:rPr>
+        <w:t xml:space="preserve">        else</w:t>
+      </w:r>
+    </w:p>
+    <w:p>
+      <w:pPr>
+        <w:spacing w:after="0"/>
+        <w:rPr>
+          <w:rFonts w:ascii="Cascadia Code" w:hAnsi="Cascadia Code" w:cs="Cascadia Code"/>
+          <w:sz w:val="18"/>
+          <w:szCs w:val="18"/>
+          <w:lang w:val="en-US"/>
+        </w:rPr>
+      </w:pPr>
+      <w:r>
+        <w:rPr>
+          <w:rFonts w:ascii="Cascadia Code" w:hAnsi="Cascadia Code" w:cs="Cascadia Code"/>
+          <w:sz w:val="18"/>
+          <w:szCs w:val="18"/>
+          <w:lang w:val="en-US"/>
+        </w:rPr>
+        <w:t xml:space="preserve">        {</w:t>
+      </w:r>
+    </w:p>
+    <w:p>
+      <w:pPr>
+        <w:spacing w:after="0"/>
+        <w:rPr>
+          <w:rFonts w:ascii="Cascadia Code" w:hAnsi="Cascadia Code" w:cs="Cascadia Code"/>
+          <w:sz w:val="18"/>
+          <w:szCs w:val="18"/>
+          <w:lang w:val="en-US"/>
+        </w:rPr>
+      </w:pPr>
+      <w:r>
+        <w:rPr>
+          <w:rFonts w:ascii="Cascadia Code" w:hAnsi="Cascadia Code" w:cs="Cascadia Code"/>
+          <w:sz w:val="18"/>
+          <w:szCs w:val="18"/>
+          <w:lang w:val="en-US"/>
+        </w:rPr>
+        <w:t xml:space="preserve">            days = 28;</w:t>
+      </w:r>
+    </w:p>
+    <w:p>
+      <w:pPr>
+        <w:spacing w:after="0"/>
+        <w:rPr>
+          <w:rFonts w:ascii="Cascadia Code" w:hAnsi="Cascadia Code" w:cs="Cascadia Code"/>
+          <w:sz w:val="18"/>
+          <w:szCs w:val="18"/>
+          <w:lang w:val="en-US"/>
+        </w:rPr>
+      </w:pPr>
+      <w:r>
+        <w:rPr>
+          <w:rFonts w:ascii="Cascadia Code" w:hAnsi="Cascadia Code" w:cs="Cascadia Code"/>
+          <w:sz w:val="18"/>
+          <w:szCs w:val="18"/>
+          <w:lang w:val="en-US"/>
+        </w:rPr>
+        <w:t xml:space="preserve">        }</w:t>
+      </w:r>
+    </w:p>
+    <w:p>
+      <w:pPr>
+        <w:spacing w:after="0"/>
+        <w:rPr>
+          <w:rFonts w:ascii="Cascadia Code" w:hAnsi="Cascadia Code" w:cs="Cascadia Code"/>
+          <w:sz w:val="18"/>
+          <w:szCs w:val="18"/>
+          <w:lang w:val="en-US"/>
+        </w:rPr>
+      </w:pPr>
+      <w:r>
+        <w:rPr>
+          <w:rFonts w:ascii="Cascadia Code" w:hAnsi="Cascadia Code" w:cs="Cascadia Code"/>
+          <w:sz w:val="18"/>
+          <w:szCs w:val="18"/>
+          <w:lang w:val="en-US"/>
+        </w:rPr>
+        <w:t xml:space="preserve">        break;</w:t>
+      </w:r>
+    </w:p>
+    <w:p>
+      <w:pPr>
+        <w:spacing w:after="0"/>
+        <w:rPr>
+          <w:rFonts w:ascii="Cascadia Code" w:hAnsi="Cascadia Code" w:cs="Cascadia Code"/>
+          <w:sz w:val="18"/>
+          <w:szCs w:val="18"/>
+          <w:lang w:val="en-US"/>
+        </w:rPr>
+      </w:pPr>
+      <w:r>
+        <w:rPr>
+          <w:rFonts w:ascii="Cascadia Code" w:hAnsi="Cascadia Code" w:cs="Cascadia Code"/>
+          <w:sz w:val="18"/>
+          <w:szCs w:val="18"/>
+          <w:lang w:val="en-US"/>
+        </w:rPr>
+        <w:t xml:space="preserve">    default:</w:t>
+      </w:r>
+    </w:p>
+    <w:p>
+      <w:pPr>
+        <w:spacing w:after="0"/>
+        <w:rPr>
+          <w:rFonts w:ascii="Cascadia Code" w:hAnsi="Cascadia Code" w:cs="Cascadia Code"/>
+          <w:sz w:val="18"/>
+          <w:szCs w:val="18"/>
+          <w:lang w:val="en-US"/>
+        </w:rPr>
+      </w:pPr>
+      <w:r>
+        <w:rPr>
+          <w:rFonts w:ascii="Cascadia Code" w:hAnsi="Cascadia Code" w:cs="Cascadia Code"/>
+          <w:sz w:val="18"/>
+          <w:szCs w:val="18"/>
+          <w:lang w:val="en-US"/>
+        </w:rPr>
+        <w:t xml:space="preserve">        </w:t>
+      </w:r>
+      <w:proofErr w:type="spellStart"/>
+      <w:proofErr w:type="gramStart"/>
+      <w:r>
+        <w:rPr>
+          <w:rFonts w:ascii="Cascadia Code" w:hAnsi="Cascadia Code" w:cs="Cascadia Code"/>
+          <w:sz w:val="18"/>
+          <w:szCs w:val="18"/>
+          <w:lang w:val="en-US"/>
+        </w:rPr>
+        <w:t>printf</w:t>
+      </w:r>
+      <w:proofErr w:type="spellEnd"/>
+      <w:r>
+        <w:rPr>
+          <w:rFonts w:ascii="Cascadia Code" w:hAnsi="Cascadia Code" w:cs="Cascadia Code"/>
+          <w:sz w:val="18"/>
+          <w:szCs w:val="18"/>
+          <w:lang w:val="en-US"/>
+        </w:rPr>
+        <w:t>(</w:t>
+      </w:r>
+      <w:proofErr w:type="gramEnd"/>
+      <w:r>
+        <w:rPr>
+          <w:rFonts w:ascii="Cascadia Code" w:hAnsi="Cascadia Code" w:cs="Cascadia Code"/>
+          <w:sz w:val="18"/>
+          <w:szCs w:val="18"/>
+          <w:lang w:val="en-US"/>
+        </w:rPr>
+        <w:t>"\</w:t>
+      </w:r>
+      <w:proofErr w:type="spellStart"/>
+      <w:r>
+        <w:rPr>
+          <w:rFonts w:ascii="Cascadia Code" w:hAnsi="Cascadia Code" w:cs="Cascadia Code"/>
+          <w:sz w:val="18"/>
+          <w:szCs w:val="18"/>
+          <w:lang w:val="en-US"/>
+        </w:rPr>
+        <w:t>nYou</w:t>
+      </w:r>
+      <w:proofErr w:type="spellEnd"/>
+      <w:r>
+        <w:rPr>
+          <w:rFonts w:ascii="Cascadia Code" w:hAnsi="Cascadia Code" w:cs="Cascadia Code"/>
+          <w:sz w:val="18"/>
+          <w:szCs w:val="18"/>
+          <w:lang w:val="en-US"/>
+        </w:rPr>
+        <w:t xml:space="preserve"> entered something wrong.");</w:t>
+      </w:r>
+    </w:p>
+    <w:p>
+      <w:pPr>
+        <w:spacing w:after="0"/>
+        <w:rPr>
+          <w:rFonts w:ascii="Cascadia Code" w:hAnsi="Cascadia Code" w:cs="Cascadia Code"/>
+          <w:sz w:val="18"/>
+          <w:szCs w:val="18"/>
+          <w:lang w:val="en-US"/>
+        </w:rPr>
+      </w:pPr>
+      <w:r>
+        <w:rPr>
+          <w:rFonts w:ascii="Cascadia Code" w:hAnsi="Cascadia Code" w:cs="Cascadia Code"/>
+          <w:sz w:val="18"/>
+          <w:szCs w:val="18"/>
+          <w:lang w:val="en-US"/>
+        </w:rPr>
+        <w:t xml:space="preserve">        return </w:t>
+      </w:r>
+      <w:r>
+        <w:rPr>
+          <w:rFonts w:ascii="Cascadia Code" w:hAnsi="Cascadia Code" w:cs="Cascadia Code"/>
+          <w:sz w:val="18"/>
+          <w:szCs w:val="18"/>
+          <w:lang w:val="en-US"/>
+        </w:rPr>
+        <w:t>1</w:t>
+      </w:r>
+      <w:r>
+        <w:rPr>
+          <w:rFonts w:ascii="Cascadia Code" w:hAnsi="Cascadia Code" w:cs="Cascadia Code"/>
+          <w:sz w:val="18"/>
+          <w:szCs w:val="18"/>
+          <w:lang w:val="en-US"/>
+        </w:rPr>
+        <w:t>;</w:t>
+      </w:r>
+    </w:p>
+    <w:p>
+      <w:pPr>
+        <w:spacing w:after="0"/>
+        <w:rPr>
+          <w:rFonts w:ascii="Cascadia Code" w:hAnsi="Cascadia Code" w:cs="Cascadia Code"/>
+          <w:sz w:val="18"/>
+          <w:szCs w:val="18"/>
+          <w:lang w:val="en-US"/>
+        </w:rPr>
+      </w:pPr>
+      <w:r>
+        <w:rPr>
+          <w:rFonts w:ascii="Cascadia Code" w:hAnsi="Cascadia Code" w:cs="Cascadia Code"/>
+          <w:sz w:val="18"/>
+          <w:szCs w:val="18"/>
+          <w:lang w:val="en-US"/>
+        </w:rPr>
+        <w:t xml:space="preserve">    }</w:t>
+      </w:r>
+    </w:p>
+    <w:p>
+      <w:pPr>
+        <w:spacing w:after="0"/>
+        <w:rPr>
+          <w:rFonts w:ascii="Cascadia Code" w:hAnsi="Cascadia Code" w:cs="Cascadia Code"/>
+          <w:sz w:val="18"/>
+          <w:szCs w:val="18"/>
+          <w:lang w:val="en-US"/>
+        </w:rPr>
+      </w:pPr>
+      <w:r>
+        <w:rPr>
+          <w:rFonts w:ascii="Cascadia Code" w:hAnsi="Cascadia Code" w:cs="Cascadia Code"/>
+          <w:sz w:val="18"/>
+          <w:szCs w:val="18"/>
+          <w:lang w:val="en-US"/>
+        </w:rPr>
+        <w:t xml:space="preserve">    </w:t>
+      </w:r>
+      <w:proofErr w:type="spellStart"/>
+      <w:proofErr w:type="gramStart"/>
+      <w:r>
+        <w:rPr>
+          <w:rFonts w:ascii="Cascadia Code" w:hAnsi="Cascadia Code" w:cs="Cascadia Code"/>
+          <w:sz w:val="18"/>
+          <w:szCs w:val="18"/>
+          <w:lang w:val="en-US"/>
+        </w:rPr>
+        <w:t>printf</w:t>
+      </w:r>
+      <w:proofErr w:type="spellEnd"/>
+      <w:r>
+        <w:rPr>
+          <w:rFonts w:ascii="Cascadia Code" w:hAnsi="Cascadia Code" w:cs="Cascadia Code"/>
+          <w:sz w:val="18"/>
+          <w:szCs w:val="18"/>
+          <w:lang w:val="en-US"/>
+        </w:rPr>
+        <w:t>(</w:t>
+      </w:r>
+      <w:proofErr w:type="gramEnd"/>
+      <w:r>
+        <w:rPr>
+          <w:rFonts w:ascii="Cascadia Code" w:hAnsi="Cascadia Code" w:cs="Cascadia Code"/>
+          <w:sz w:val="18"/>
+          <w:szCs w:val="18"/>
+          <w:lang w:val="en-US"/>
+        </w:rPr>
+        <w:t>"\</w:t>
+      </w:r>
+      <w:proofErr w:type="spellStart"/>
+      <w:r>
+        <w:rPr>
+          <w:rFonts w:ascii="Cascadia Code" w:hAnsi="Cascadia Code" w:cs="Cascadia Code"/>
+          <w:sz w:val="18"/>
+          <w:szCs w:val="18"/>
+          <w:lang w:val="en-US"/>
+        </w:rPr>
+        <w:t>nNumber</w:t>
+      </w:r>
+      <w:proofErr w:type="spellEnd"/>
+      <w:r>
+        <w:rPr>
+          <w:rFonts w:ascii="Cascadia Code" w:hAnsi="Cascadia Code" w:cs="Cascadia Code"/>
+          <w:sz w:val="18"/>
+          <w:szCs w:val="18"/>
+          <w:lang w:val="en-US"/>
+        </w:rPr>
+        <w:t xml:space="preserve"> of days: %d", days);</w:t>
+      </w:r>
+    </w:p>
+    <w:p>
+      <w:pPr>
+        <w:spacing w:after="0"/>
+        <w:rPr>
+          <w:rFonts w:ascii="Cascadia Code" w:hAnsi="Cascadia Code" w:cs="Cascadia Code"/>
+          <w:sz w:val="18"/>
+          <w:szCs w:val="18"/>
+          <w:lang w:val="en-US"/>
+        </w:rPr>
+      </w:pPr>
+      <w:r>
+        <w:rPr>
+          <w:rFonts w:ascii="Cascadia Code" w:hAnsi="Cascadia Code" w:cs="Cascadia Code"/>
+          <w:sz w:val="18"/>
+          <w:szCs w:val="18"/>
+          <w:lang w:val="en-US"/>
+        </w:rPr>
+        <w:t xml:space="preserve">    return 0;</w:t>
+      </w:r>
+    </w:p>
+    <w:p>
+      <w:pPr>
+        <w:rPr>
+          <w:rFonts w:ascii="Cascadia Code" w:hAnsi="Cascadia Code" w:cs="Cascadia Code"/>
+          <w:sz w:val="18"/>
+          <w:szCs w:val="18"/>
+          <w:lang w:val="en-US"/>
+        </w:rPr>
+      </w:pPr>
+      <w:r>
+        <w:rPr>
+          <w:rFonts w:ascii="Cascadia Code" w:hAnsi="Cascadia Code" w:cs="Cascadia Code"/>
+          <w:sz w:val="18"/>
+          <w:szCs w:val="18"/>
+          <w:lang w:val="en-US"/>
+        </w:rPr>
+        <w:t>}</w:t>
+      </w:r>
+    </w:p>
+    <w:p>
+      <w:pPr>
+        <w:rPr>
+          <w:rFonts w:ascii="Times New Roman" w:hAnsi="Times New Roman" w:cs="Times New Roman"/>
+          <w:b/>
+          <w:bCs/>
+          <w:sz w:val="24"/>
+          <w:szCs w:val="24"/>
+          <w:u w:val="single"/>
+        </w:rPr>
+      </w:pPr>
+      <w:r>
+        <w:rPr>
+          <w:rFonts w:ascii="Times New Roman" w:hAnsi="Times New Roman" w:cs="Times New Roman"/>
+          <w:noProof/>
           <w:sz w:val="24"/>
           <w:szCs w:val="24"/>
         </w:rPr>
@@ -6299,6 +6282,7 @@
       <w:r>
         <w:rPr>
           <w:rFonts w:ascii="Times New Roman" w:hAnsi="Times New Roman" w:cs="Times New Roman"/>
+          <w:noProof/>
           <w:sz w:val="24"/>
           <w:szCs w:val="24"/>
         </w:rPr>
@@ -6992,6 +6976,7 @@
   <w:style w:type="character" w:default="1" w:styleId="DefaultParagraphFont">
     <w:name w:val="Default Paragraph Font"/>
     <w:uiPriority w:val="1"/>
+    <w:semiHidden/>
     <w:unhideWhenUsed/>
   </w:style>
   <w:style w:type="table" w:default="1" w:styleId="TableNormal">

</xml_diff>